<commit_message>
fixed some issues with making glycans and dataset public
</commit_message>
<xml_diff>
--- a/glygen-array-app/doc/GlygenArrayDevelopmentNotes.docx
+++ b/glygen-array-app/doc/GlygenArrayDevelopmentNotes.docx
@@ -32,13 +32,37 @@
         <w:tab/>
       </w:r>
       <w:r>
-        <w:tab/>
-      </w:r>
-      <w:r>
         <w:rPr>
           <w:b/>
         </w:rPr>
-        <w:t>Date: 06/06/2018</w:t>
+        <w:t>Last Update</w:t>
+      </w:r>
+      <w:r>
+        <w:t xml:space="preserve"> </w:t>
+      </w:r>
+      <w:r>
+        <w:rPr>
+          <w:b/>
+        </w:rPr>
+        <w:t>Date: 06/</w:t>
+      </w:r>
+      <w:r>
+        <w:rPr>
+          <w:b/>
+        </w:rPr>
+        <w:t>17</w:t>
+      </w:r>
+      <w:r>
+        <w:rPr>
+          <w:b/>
+        </w:rPr>
+        <w:t>/20</w:t>
+      </w:r>
+      <w:r>
+        <w:rPr>
+          <w:b/>
+        </w:rPr>
+        <w:t>22</w:t>
       </w:r>
     </w:p>
     <w:p>
@@ -450,19 +474,11 @@
       <w:r>
         <w:t xml:space="preserve">Before running this tool, an environment variable JASYPT_SECRET needs to be set. This secret is the one that the system will use to decrypt the password while running. </w:t>
       </w:r>
-      <w:proofErr w:type="gramStart"/>
-      <w:r>
-        <w:t>Therefore</w:t>
-      </w:r>
-      <w:proofErr w:type="gramEnd"/>
-      <w:r>
-        <w:t xml:space="preserve"> the value used for </w:t>
-      </w:r>
-      <w:r>
-        <w:t>JASYPT_SECRET</w:t>
-      </w:r>
-      <w:r>
-        <w:t xml:space="preserve"> when generating the encrypted passwords should be the same one as the one that is set as environment variable when </w:t>
+      <w:r>
+        <w:t>Therefore,</w:t>
+      </w:r>
+      <w:r>
+        <w:t xml:space="preserve"> the value used for JASYPT_SECRET when generating the encrypted passwords should be the same one as the one that is set as environment variable when </w:t>
       </w:r>
       <w:proofErr w:type="spellStart"/>
       <w:r>
@@ -474,7 +490,6 @@
       </w:r>
     </w:p>
     <w:p/>
-    <w:p/>
     <w:p>
       <w:pPr>
         <w:pStyle w:val="Heading2"/>
@@ -494,7 +509,52 @@
     <w:p/>
     <w:p>
       <w:r>
-        <w:t xml:space="preserve">The system comes with an “admin” user that is imported into the database at initial setup. Its password should be encrypted before putting into </w:t>
+        <w:t xml:space="preserve">The system comes with an “admin” user </w:t>
+      </w:r>
+      <w:r>
+        <w:t xml:space="preserve">(and 3 other special users: </w:t>
+      </w:r>
+      <w:proofErr w:type="spellStart"/>
+      <w:r>
+        <w:t>cfgdata</w:t>
+      </w:r>
+      <w:proofErr w:type="spellEnd"/>
+      <w:r>
+        <w:t xml:space="preserve">, </w:t>
+      </w:r>
+      <w:proofErr w:type="spellStart"/>
+      <w:r>
+        <w:t>ncfgdata</w:t>
+      </w:r>
+      <w:proofErr w:type="spellEnd"/>
+      <w:r>
+        <w:t xml:space="preserve"> </w:t>
+      </w:r>
+      <w:r>
+        <w:t xml:space="preserve">and </w:t>
+      </w:r>
+      <w:proofErr w:type="spellStart"/>
+      <w:r>
+        <w:t>imperialdata</w:t>
+      </w:r>
+      <w:proofErr w:type="spellEnd"/>
+      <w:r>
+        <w:t xml:space="preserve">) </w:t>
+      </w:r>
+      <w:r>
+        <w:t xml:space="preserve">that is imported into the database at initial setup. </w:t>
+      </w:r>
+      <w:r>
+        <w:t>Their</w:t>
+      </w:r>
+      <w:r>
+        <w:t xml:space="preserve"> password</w:t>
+      </w:r>
+      <w:r>
+        <w:t>s</w:t>
+      </w:r>
+      <w:r>
+        <w:t xml:space="preserve"> should be encrypted before putting into </w:t>
       </w:r>
       <w:proofErr w:type="spellStart"/>
       <w:r>
@@ -505,7 +565,21 @@
       </w:r>
       <w:proofErr w:type="spellEnd"/>
       <w:r>
-        <w:t xml:space="preserve"> file. The same tool “</w:t>
+        <w:t xml:space="preserve"> file</w:t>
+      </w:r>
+      <w:r>
+        <w:t xml:space="preserve"> (and data-</w:t>
+      </w:r>
+      <w:proofErr w:type="spellStart"/>
+      <w:r>
+        <w:t>prod.sql</w:t>
+      </w:r>
+      <w:proofErr w:type="spellEnd"/>
+      <w:r>
+        <w:t xml:space="preserve"> file)</w:t>
+      </w:r>
+      <w:r>
+        <w:t>. The same tool “</w:t>
       </w:r>
       <w:proofErr w:type="spellStart"/>
       <w:r>
@@ -567,13 +641,7 @@
       </w:r>
       <w:proofErr w:type="spellEnd"/>
       <w:r>
-        <w:t xml:space="preserve">, </w:t>
-      </w:r>
-      <w:r>
-        <w:t xml:space="preserve">should </w:t>
-      </w:r>
-      <w:r>
-        <w:t xml:space="preserve">then be used in the </w:t>
+        <w:t xml:space="preserve">, should then be used in the </w:t>
       </w:r>
       <w:proofErr w:type="spellStart"/>
       <w:r>
@@ -741,23 +809,7 @@
           <w:sz w:val="22"/>
           <w:szCs w:val="22"/>
         </w:rPr>
-        <w:t xml:space="preserve">) values (1, </w:t>
-      </w:r>
-      <w:r>
-        <w:rPr>
-          <w:rFonts w:ascii="Monaco" w:hAnsi="Monaco" w:cs="Monaco"/>
-          <w:sz w:val="22"/>
-          <w:szCs w:val="22"/>
-        </w:rPr>
-        <w:t>admin</w:t>
-      </w:r>
-      <w:r>
-        <w:rPr>
-          <w:rFonts w:ascii="Monaco" w:hAnsi="Monaco" w:cs="Monaco"/>
-          <w:sz w:val="22"/>
-          <w:szCs w:val="22"/>
-        </w:rPr>
-        <w:t xml:space="preserve">, </w:t>
+        <w:t xml:space="preserve">) values (1, admin, </w:t>
       </w:r>
       <w:r>
         <w:rPr>
@@ -778,20 +830,7 @@
           <w:highlight w:val="yellow"/>
           <w:u w:val="single"/>
         </w:rPr>
-        <w:t>bcr</w:t>
-      </w:r>
-      <w:bookmarkStart w:id="0" w:name="_GoBack"/>
-      <w:bookmarkEnd w:id="0"/>
-      <w:r>
-        <w:rPr>
-          <w:rFonts w:ascii="Monaco" w:hAnsi="Monaco" w:cs="Monaco"/>
-          <w:color w:val="000000"/>
-          <w:sz w:val="22"/>
-          <w:szCs w:val="22"/>
-          <w:highlight w:val="yellow"/>
-          <w:u w:val="single"/>
-        </w:rPr>
-        <w:t>ypt</w:t>
+        <w:t>bcrypt</w:t>
       </w:r>
       <w:proofErr w:type="spellEnd"/>
       <w:r>
@@ -849,15 +888,7 @@
           <w:sz w:val="22"/>
           <w:szCs w:val="22"/>
         </w:rPr>
-        <w:t>', 'User', '</w:t>
-      </w:r>
-      <w:r>
-        <w:rPr>
-          <w:rFonts w:ascii="Monaco" w:hAnsi="Monaco" w:cs="Monaco"/>
-          <w:sz w:val="22"/>
-          <w:szCs w:val="22"/>
-        </w:rPr>
-        <w:t>glycomic</w:t>
+        <w:t>', 'User', 'glycomic</w:t>
       </w:r>
       <w:r>
         <w:rPr>
@@ -888,6 +919,957 @@
           <w:szCs w:val="20"/>
         </w:rPr>
       </w:pPr>
+    </w:p>
+    <w:p>
+      <w:pPr>
+        <w:pStyle w:val="Heading2"/>
+      </w:pPr>
+      <w:r>
+        <w:t xml:space="preserve">Instructions to setup email sending through </w:t>
+      </w:r>
+      <w:proofErr w:type="spellStart"/>
+      <w:r>
+        <w:t>gmail</w:t>
+      </w:r>
+      <w:proofErr w:type="spellEnd"/>
+    </w:p>
+    <w:p>
+      <w:pPr>
+        <w:rPr>
+          <w:rFonts w:ascii="Monaco" w:hAnsi="Monaco" w:cs="Monaco"/>
+          <w:color w:val="00C832"/>
+          <w:sz w:val="20"/>
+          <w:szCs w:val="20"/>
+        </w:rPr>
+      </w:pPr>
+    </w:p>
+    <w:p>
+      <w:pPr>
+        <w:rPr>
+          <w:rFonts w:ascii="Monaco" w:hAnsi="Monaco" w:cs="Monaco"/>
+          <w:color w:val="00C832"/>
+          <w:sz w:val="20"/>
+          <w:szCs w:val="20"/>
+        </w:rPr>
+      </w:pPr>
+      <w:hyperlink r:id="rId4" w:history="1">
+        <w:r>
+          <w:rPr>
+            <w:rStyle w:val="Hyperlink"/>
+            <w:rFonts w:ascii="Monaco" w:hAnsi="Monaco" w:cs="Monaco"/>
+            <w:sz w:val="20"/>
+            <w:szCs w:val="20"/>
+          </w:rPr>
+          <w:t>https://plswiderski.medium.com/google-api-authentication-with-oauth-2-on-the-example-of-gmail-a103c897fd98</w:t>
+        </w:r>
+      </w:hyperlink>
+    </w:p>
+    <w:p>
+      <w:pPr>
+        <w:rPr>
+          <w:rFonts w:ascii="Monaco" w:hAnsi="Monaco" w:cs="Monaco"/>
+          <w:color w:val="00C832"/>
+          <w:sz w:val="20"/>
+          <w:szCs w:val="20"/>
+        </w:rPr>
+      </w:pPr>
+    </w:p>
+    <w:p>
+      <w:r>
+        <w:t xml:space="preserve">This may need to be </w:t>
+      </w:r>
+      <w:r>
+        <w:t>done each time</w:t>
+      </w:r>
+      <w:r>
+        <w:t xml:space="preserve"> the </w:t>
+      </w:r>
+      <w:proofErr w:type="spellStart"/>
+      <w:r>
+        <w:t>gmail</w:t>
+      </w:r>
+      <w:proofErr w:type="spellEnd"/>
+      <w:r>
+        <w:t xml:space="preserve"> password is changed</w:t>
+      </w:r>
+      <w:r>
+        <w:t xml:space="preserve">. </w:t>
+      </w:r>
+    </w:p>
+    <w:p>
+      <w:r>
+        <w:t>Here are the main steps:</w:t>
+      </w:r>
+    </w:p>
+    <w:p>
+      <w:r>
+        <w:t xml:space="preserve">Google-API console, create/enable </w:t>
+      </w:r>
+      <w:proofErr w:type="spellStart"/>
+      <w:r>
+        <w:t>gmail</w:t>
+      </w:r>
+      <w:proofErr w:type="spellEnd"/>
+      <w:r>
+        <w:t xml:space="preserve"> </w:t>
+      </w:r>
+      <w:proofErr w:type="spellStart"/>
+      <w:r>
+        <w:t>api</w:t>
+      </w:r>
+      <w:proofErr w:type="spellEnd"/>
+    </w:p>
+    <w:p>
+      <w:r>
+        <w:t xml:space="preserve">Get the client-id and client-secret from there and update them in </w:t>
+      </w:r>
+      <w:proofErr w:type="spellStart"/>
+      <w:r>
+        <w:t>application.yml</w:t>
+      </w:r>
+      <w:proofErr w:type="spellEnd"/>
+      <w:r>
+        <w:t xml:space="preserve">. Make sure to encrypt them before putting them into </w:t>
+      </w:r>
+      <w:proofErr w:type="spellStart"/>
+      <w:r>
+        <w:t>application.yml</w:t>
+      </w:r>
+      <w:proofErr w:type="spellEnd"/>
+      <w:r>
+        <w:t xml:space="preserve"> (see Section </w:t>
+      </w:r>
+      <w:r>
+        <w:fldChar w:fldCharType="begin"/>
+      </w:r>
+      <w:r>
+        <w:instrText xml:space="preserve"> REF _Ref74308997 \h </w:instrText>
+      </w:r>
+      <w:r>
+        <w:fldChar w:fldCharType="separate"/>
+      </w:r>
+      <w:r>
+        <w:t xml:space="preserve">Password Encryption Tool and Encrypted passwords in </w:t>
+      </w:r>
+      <w:proofErr w:type="spellStart"/>
+      <w:r>
+        <w:t>application.yml</w:t>
+      </w:r>
+      <w:proofErr w:type="spellEnd"/>
+      <w:r>
+        <w:t xml:space="preserve"> and/or </w:t>
+      </w:r>
+      <w:proofErr w:type="spellStart"/>
+      <w:proofErr w:type="gramStart"/>
+      <w:r>
+        <w:t>application.properties</w:t>
+      </w:r>
+      <w:proofErr w:type="spellEnd"/>
+      <w:proofErr w:type="gramEnd"/>
+      <w:r>
+        <w:fldChar w:fldCharType="end"/>
+      </w:r>
+      <w:r>
+        <w:t>)</w:t>
+      </w:r>
+    </w:p>
+    <w:p/>
+    <w:p>
+      <w:r>
+        <w:t xml:space="preserve">Using the client-id, create a GET request at </w:t>
+      </w:r>
+      <w:hyperlink r:id="rId5" w:history="1">
+        <w:r>
+          <w:rPr>
+            <w:rStyle w:val="Hyperlink"/>
+          </w:rPr>
+          <w:t>https://accounts.google.com/o/oauth2/v2/auth?client_id=187637922392-nm8r2q89o9gub1ftmuos32coutiumkt1.apps.googleusercontent.com&amp;response_type=code&amp;scope=https://www.googleapis.com/auth/gmail.send&amp;redirect_uri=http://localhost&amp;access_type=offline</w:t>
+        </w:r>
+      </w:hyperlink>
+    </w:p>
+    <w:p/>
+    <w:p>
+      <w:r>
+        <w:t>This will redirect to a URL containing the “code” similar to the following:</w:t>
+      </w:r>
+    </w:p>
+    <w:p/>
+    <w:p>
+      <w:r>
+        <w:t>http://localhost/?code=4/AACbpkMFarNdMwz1qVPV0mWcnfjSt0zMcNcUogSMgr2lcZU2G7qjf7B-f1lmTkhRpfgXFBwxzd9ad</w:t>
+      </w:r>
+      <w:r>
+        <w:t>h</w:t>
+      </w:r>
+      <w:r>
+        <w:t>vRD1Oymgk#</w:t>
+      </w:r>
+    </w:p>
+    <w:p/>
+    <w:p>
+      <w:r>
+        <w:t>Extract code from the URL and use it in the next step.</w:t>
+      </w:r>
+    </w:p>
+    <w:p/>
+    <w:p>
+      <w:r>
+        <w:t xml:space="preserve">POST to </w:t>
+      </w:r>
+      <w:r>
+        <w:t>https://www.googleapis.com/oauth2/v4/token?</w:t>
+      </w:r>
+    </w:p>
+    <w:p>
+      <w:r>
+        <w:t>With body similar to the following:</w:t>
+      </w:r>
+    </w:p>
+    <w:p>
+      <w:r>
+        <w:t>code=4/0AY0e-g4Gdyok1_TsG838Ib</w:t>
+      </w:r>
+      <w:r>
+        <w:t>F</w:t>
+      </w:r>
+      <w:r>
+        <w:t>zeYEIKHEJPGLjqzTlIrvS2BrQk04BkvBafIA8iv9tpAinSQ&amp;client_id=213261356634-v6</w:t>
+      </w:r>
+      <w:r>
+        <w:t>D</w:t>
+      </w:r>
+      <w:r>
+        <w:t>h325uhmkovn8f3vmd0uf3iir780ij.apps.googleusercontent.com&amp;client_secret=t4ezxYDEiYAQcm8Bw3Xq5qIh&amp;grant_type=authorization_code&amp;redirect_uri=http://localhost</w:t>
+      </w:r>
+    </w:p>
+    <w:p/>
+    <w:p>
+      <w:r>
+        <w:t xml:space="preserve">This will return “access-token” and “refresh-token”. Extract those and put them In </w:t>
+      </w:r>
+      <w:proofErr w:type="spellStart"/>
+      <w:r>
+        <w:t>application.yml</w:t>
+      </w:r>
+      <w:proofErr w:type="spellEnd"/>
+      <w:r>
+        <w:t xml:space="preserve"> (</w:t>
+      </w:r>
+      <w:proofErr w:type="spellStart"/>
+      <w:proofErr w:type="gramStart"/>
+      <w:r>
+        <w:t>google:gmail</w:t>
+      </w:r>
+      <w:proofErr w:type="spellEnd"/>
+      <w:proofErr w:type="gramEnd"/>
+      <w:r>
+        <w:t>-:access-token).</w:t>
+      </w:r>
+    </w:p>
+    <w:p/>
+    <w:p>
+      <w:pPr>
+        <w:pStyle w:val="Heading2"/>
+      </w:pPr>
+      <w:r>
+        <w:t xml:space="preserve">Instructions to </w:t>
+      </w:r>
+      <w:r>
+        <w:t xml:space="preserve">get API key for </w:t>
+      </w:r>
+      <w:proofErr w:type="spellStart"/>
+      <w:r>
+        <w:t>glytoucan</w:t>
+      </w:r>
+      <w:proofErr w:type="spellEnd"/>
+    </w:p>
+    <w:p/>
+    <w:p>
+      <w:r>
+        <w:t xml:space="preserve">In order to access </w:t>
+      </w:r>
+      <w:proofErr w:type="spellStart"/>
+      <w:r>
+        <w:t>GlyToucan</w:t>
+      </w:r>
+      <w:proofErr w:type="spellEnd"/>
+      <w:r>
+        <w:t xml:space="preserve"> API, the </w:t>
+      </w:r>
+      <w:hyperlink r:id="rId6" w:history="1">
+        <w:r>
+          <w:rPr>
+            <w:rStyle w:val="Hyperlink"/>
+          </w:rPr>
+          <w:t>glygenarray.api@gmail.com</w:t>
+        </w:r>
+      </w:hyperlink>
+      <w:r>
+        <w:t xml:space="preserve"> needs to be authorized in </w:t>
+      </w:r>
+      <w:proofErr w:type="spellStart"/>
+      <w:r>
+        <w:t>GlyToucan</w:t>
+      </w:r>
+      <w:proofErr w:type="spellEnd"/>
+      <w:r>
+        <w:t xml:space="preserve"> and the API key should be placed in </w:t>
+      </w:r>
+      <w:proofErr w:type="spellStart"/>
+      <w:r>
+        <w:t>application.yml</w:t>
+      </w:r>
+      <w:proofErr w:type="spellEnd"/>
+      <w:r>
+        <w:t xml:space="preserve"> in the appropriate place.</w:t>
+      </w:r>
+    </w:p>
+    <w:p/>
+    <w:p>
+      <w:r>
+        <w:t xml:space="preserve">Go to Glytoucan.org, click on “Sign in” and </w:t>
+      </w:r>
+      <w:proofErr w:type="spellStart"/>
+      <w:r>
+        <w:t>signin</w:t>
+      </w:r>
+      <w:proofErr w:type="spellEnd"/>
+      <w:r>
+        <w:t xml:space="preserve"> with </w:t>
+      </w:r>
+      <w:proofErr w:type="spellStart"/>
+      <w:r>
+        <w:t>glygenarray.api</w:t>
+      </w:r>
+      <w:proofErr w:type="spellEnd"/>
+      <w:r>
+        <w:t xml:space="preserve"> google account. Then go to the profile page and copy the API key. This API key needs to be encrypted before placing into </w:t>
+      </w:r>
+      <w:proofErr w:type="spellStart"/>
+      <w:r>
+        <w:t>application.yml</w:t>
+      </w:r>
+      <w:proofErr w:type="spellEnd"/>
+      <w:r>
+        <w:t xml:space="preserve"> (see Section </w:t>
+      </w:r>
+      <w:r>
+        <w:fldChar w:fldCharType="begin"/>
+      </w:r>
+      <w:r>
+        <w:instrText xml:space="preserve"> REF _Ref74308997 \h </w:instrText>
+      </w:r>
+      <w:r>
+        <w:fldChar w:fldCharType="separate"/>
+      </w:r>
+      <w:r>
+        <w:t xml:space="preserve">Password Encryption Tool and Encrypted passwords in </w:t>
+      </w:r>
+      <w:proofErr w:type="spellStart"/>
+      <w:r>
+        <w:t>application.yml</w:t>
+      </w:r>
+      <w:proofErr w:type="spellEnd"/>
+      <w:r>
+        <w:t xml:space="preserve"> and/or </w:t>
+      </w:r>
+      <w:proofErr w:type="spellStart"/>
+      <w:proofErr w:type="gramStart"/>
+      <w:r>
+        <w:t>application.properties</w:t>
+      </w:r>
+      <w:proofErr w:type="spellEnd"/>
+      <w:proofErr w:type="gramEnd"/>
+      <w:r>
+        <w:fldChar w:fldCharType="end"/>
+      </w:r>
+      <w:r>
+        <w:t>)</w:t>
+      </w:r>
+    </w:p>
+    <w:p/>
+    <w:p>
+      <w:pPr>
+        <w:pStyle w:val="Heading2"/>
+      </w:pPr>
+      <w:r>
+        <w:t xml:space="preserve">Instructions to </w:t>
+      </w:r>
+      <w:r>
+        <w:t>generate metadata ontology</w:t>
+      </w:r>
+    </w:p>
+    <w:p>
+      <w:pPr>
+        <w:rPr>
+          <w:rFonts w:ascii="Monaco" w:hAnsi="Monaco" w:cs="Monaco"/>
+          <w:color w:val="00C832"/>
+          <w:sz w:val="20"/>
+          <w:szCs w:val="20"/>
+        </w:rPr>
+      </w:pPr>
+    </w:p>
+    <w:p>
+      <w:r>
+        <w:t xml:space="preserve">There is a tool to generate the ontology file from the excel spreadsheets in the </w:t>
+      </w:r>
+      <w:proofErr w:type="spellStart"/>
+      <w:r>
+        <w:t>util</w:t>
+      </w:r>
+      <w:proofErr w:type="spellEnd"/>
+      <w:r>
+        <w:t xml:space="preserve"> package, named “</w:t>
+      </w:r>
+      <w:proofErr w:type="spellStart"/>
+      <w:r>
+        <w:t>MetadataOntologyParser</w:t>
+      </w:r>
+      <w:proofErr w:type="spellEnd"/>
+      <w:r>
+        <w:t>”. This application should be run with an argument to point to the folder containing the latest metadata spreadsheets. The only requirement is that the name of the spreadsheets should match the template names we use in the system. The current template names are as follows:</w:t>
+      </w:r>
+    </w:p>
+    <w:p/>
+    <w:p>
+      <w:pPr>
+        <w:autoSpaceDE w:val="0"/>
+        <w:autoSpaceDN w:val="0"/>
+        <w:adjustRightInd w:val="0"/>
+      </w:pPr>
+      <w:proofErr w:type="spellStart"/>
+      <w:r>
+        <w:t>sample_template</w:t>
+      </w:r>
+      <w:proofErr w:type="spellEnd"/>
+    </w:p>
+    <w:p>
+      <w:pPr>
+        <w:autoSpaceDE w:val="0"/>
+        <w:autoSpaceDN w:val="0"/>
+        <w:adjustRightInd w:val="0"/>
+      </w:pPr>
+      <w:proofErr w:type="spellStart"/>
+      <w:r>
+        <w:t>printer_template</w:t>
+      </w:r>
+      <w:proofErr w:type="spellEnd"/>
+    </w:p>
+    <w:p>
+      <w:pPr>
+        <w:autoSpaceDE w:val="0"/>
+        <w:autoSpaceDN w:val="0"/>
+        <w:adjustRightInd w:val="0"/>
+      </w:pPr>
+      <w:proofErr w:type="spellStart"/>
+      <w:r>
+        <w:t>scanner_template</w:t>
+      </w:r>
+      <w:proofErr w:type="spellEnd"/>
+    </w:p>
+    <w:p>
+      <w:pPr>
+        <w:autoSpaceDE w:val="0"/>
+        <w:autoSpaceDN w:val="0"/>
+        <w:adjustRightInd w:val="0"/>
+      </w:pPr>
+      <w:proofErr w:type="spellStart"/>
+      <w:r>
+        <w:t>slide_template</w:t>
+      </w:r>
+      <w:proofErr w:type="spellEnd"/>
+    </w:p>
+    <w:p>
+      <w:pPr>
+        <w:autoSpaceDE w:val="0"/>
+        <w:autoSpaceDN w:val="0"/>
+        <w:adjustRightInd w:val="0"/>
+      </w:pPr>
+      <w:proofErr w:type="spellStart"/>
+      <w:r>
+        <w:t>data_processing_software_template</w:t>
+      </w:r>
+      <w:proofErr w:type="spellEnd"/>
+    </w:p>
+    <w:p>
+      <w:pPr>
+        <w:autoSpaceDE w:val="0"/>
+        <w:autoSpaceDN w:val="0"/>
+        <w:adjustRightInd w:val="0"/>
+      </w:pPr>
+      <w:proofErr w:type="spellStart"/>
+      <w:r>
+        <w:t>image_analysis_software_template</w:t>
+      </w:r>
+      <w:proofErr w:type="spellEnd"/>
+    </w:p>
+    <w:p>
+      <w:pPr>
+        <w:autoSpaceDE w:val="0"/>
+        <w:autoSpaceDN w:val="0"/>
+        <w:adjustRightInd w:val="0"/>
+      </w:pPr>
+      <w:proofErr w:type="spellStart"/>
+      <w:r>
+        <w:t>assay_template</w:t>
+      </w:r>
+      <w:proofErr w:type="spellEnd"/>
+    </w:p>
+    <w:p>
+      <w:pPr>
+        <w:autoSpaceDE w:val="0"/>
+        <w:autoSpaceDN w:val="0"/>
+        <w:adjustRightInd w:val="0"/>
+      </w:pPr>
+      <w:proofErr w:type="spellStart"/>
+      <w:r>
+        <w:t>feature_template</w:t>
+      </w:r>
+      <w:proofErr w:type="spellEnd"/>
+    </w:p>
+    <w:p>
+      <w:pPr>
+        <w:autoSpaceDE w:val="0"/>
+        <w:autoSpaceDN w:val="0"/>
+        <w:adjustRightInd w:val="0"/>
+      </w:pPr>
+      <w:proofErr w:type="spellStart"/>
+      <w:r>
+        <w:t>spot_template</w:t>
+      </w:r>
+      <w:proofErr w:type="spellEnd"/>
+    </w:p>
+    <w:p>
+      <w:proofErr w:type="spellStart"/>
+      <w:r>
+        <w:t>printrun_template</w:t>
+      </w:r>
+      <w:proofErr w:type="spellEnd"/>
+    </w:p>
+    <w:p/>
+    <w:p>
+      <w:r>
+        <w:t>Therefore, the files in this folder should be renamed to “sample_template.xlsx” to be used for “sample” template</w:t>
+      </w:r>
+      <w:r>
+        <w:t>, to “printer_template</w:t>
+      </w:r>
+      <w:r>
+        <w:t>.xlsx</w:t>
+      </w:r>
+      <w:r>
+        <w:t xml:space="preserve">” for “printer” template </w:t>
+      </w:r>
+      <w:r>
+        <w:t>and so on.</w:t>
+      </w:r>
+    </w:p>
+    <w:p/>
+    <w:p>
+      <w:r>
+        <w:t>Example:</w:t>
+      </w:r>
+    </w:p>
+    <w:p/>
+    <w:p>
+      <w:r>
+        <w:t xml:space="preserve">java </w:t>
+      </w:r>
+      <w:proofErr w:type="spellStart"/>
+      <w:proofErr w:type="gramStart"/>
+      <w:r>
+        <w:t>org.glygen</w:t>
+      </w:r>
+      <w:proofErr w:type="gramEnd"/>
+      <w:r>
+        <w:t>.array.util.parser.MetadataOntologyParser</w:t>
+      </w:r>
+      <w:proofErr w:type="spellEnd"/>
+      <w:r>
+        <w:t xml:space="preserve"> </w:t>
+      </w:r>
+      <w:r>
+        <w:t>/Users/</w:t>
+      </w:r>
+      <w:proofErr w:type="spellStart"/>
+      <w:r>
+        <w:t>sena</w:t>
+      </w:r>
+      <w:proofErr w:type="spellEnd"/>
+      <w:r>
+        <w:t>/Desktop/metadata-spreadsheets/final</w:t>
+      </w:r>
+    </w:p>
+    <w:p/>
+    <w:p>
+      <w:r>
+        <w:t xml:space="preserve">Once the ontology is generated (and the changes are committed to </w:t>
+      </w:r>
+      <w:proofErr w:type="spellStart"/>
+      <w:r>
+        <w:t>github</w:t>
+      </w:r>
+      <w:proofErr w:type="spellEnd"/>
+      <w:r>
+        <w:t>), the web service to “populate ontology” (</w:t>
+      </w:r>
+      <w:hyperlink r:id="rId7" w:anchor="/operations/admin-controller/populateTemplatesUsingPOST" w:history="1">
+        <w:r>
+          <w:rPr>
+            <w:rStyle w:val="Hyperlink"/>
+            <w:rFonts w:ascii="Courier New" w:hAnsi="Courier New" w:cs="Courier New"/>
+            <w:b/>
+            <w:bCs/>
+          </w:rPr>
+          <w:t>/</w:t>
+        </w:r>
+        <w:proofErr w:type="spellStart"/>
+        <w:r>
+          <w:rPr>
+            <w:rStyle w:val="Hyperlink"/>
+            <w:rFonts w:ascii="Courier New" w:hAnsi="Courier New" w:cs="Courier New"/>
+            <w:b/>
+            <w:bCs/>
+          </w:rPr>
+          <w:t>api</w:t>
+        </w:r>
+        <w:proofErr w:type="spellEnd"/>
+        <w:r>
+          <w:rPr>
+            <w:rStyle w:val="Hyperlink"/>
+            <w:rFonts w:ascii="Courier New" w:hAnsi="Courier New" w:cs="Courier New"/>
+            <w:b/>
+            <w:bCs/>
+          </w:rPr>
+          <w:t>/admin/</w:t>
+        </w:r>
+        <w:proofErr w:type="spellStart"/>
+        <w:r>
+          <w:rPr>
+            <w:rStyle w:val="Hyperlink"/>
+            <w:rFonts w:ascii="Courier New" w:hAnsi="Courier New" w:cs="Courier New"/>
+            <w:b/>
+            <w:bCs/>
+          </w:rPr>
+          <w:t>populateTemplates</w:t>
+        </w:r>
+        <w:proofErr w:type="spellEnd"/>
+      </w:hyperlink>
+      <w:r>
+        <w:t xml:space="preserve">) should be executed (after updating the code on the server from </w:t>
+      </w:r>
+      <w:proofErr w:type="spellStart"/>
+      <w:r>
+        <w:t>github</w:t>
+      </w:r>
+      <w:proofErr w:type="spellEnd"/>
+      <w:r>
+        <w:t>) by the admin user to update the system’s data with the latest metadata.</w:t>
+      </w:r>
+    </w:p>
+    <w:p/>
+    <w:p>
+      <w:pPr>
+        <w:pStyle w:val="Heading2"/>
+      </w:pPr>
+      <w:r>
+        <w:t xml:space="preserve">Instructions to </w:t>
+      </w:r>
+      <w:r>
+        <w:t xml:space="preserve">generate </w:t>
+      </w:r>
+      <w:r>
+        <w:t>CFG data on the server (or your local system)</w:t>
+      </w:r>
+    </w:p>
+    <w:p/>
+    <w:p>
+      <w:r>
+        <w:t xml:space="preserve">The first step of adding </w:t>
+      </w:r>
+      <w:proofErr w:type="spellStart"/>
+      <w:r>
+        <w:t>cfg</w:t>
+      </w:r>
+      <w:proofErr w:type="spellEnd"/>
+      <w:r>
+        <w:t xml:space="preserve"> data (from scratch) is to upload the slide layouts from “cfg_lib.xml” file (using the frontend). You need to choose “add multiple slide layouts” in </w:t>
+      </w:r>
+      <w:proofErr w:type="spellStart"/>
+      <w:r>
+        <w:t>SlideLayout</w:t>
+      </w:r>
+      <w:proofErr w:type="spellEnd"/>
+      <w:r>
+        <w:t xml:space="preserve"> page and upload cfg_lib.xml file. After clicking submit, you need to choose the slide layout to upload. </w:t>
+      </w:r>
+      <w:r>
+        <w:lastRenderedPageBreak/>
+        <w:t>Since we currently have metadata and parsers for CFG 5.2 version, upload that one. Once the process is finished, you should see all glycans (530)/linkers (22)/features (609)/block layouts (32) and the slide layout in “contribute” section. If, for some reason, there is an error adding one of the block layouts, then delete the slide layout and upload again. The missing block layout should be added this time (this happens due to 183 Sp8 glycan which cannot be used as a base type glycan – works the second time since there is already another base glycan with the same sequence (8 Sp8 Alditol Version)).</w:t>
+      </w:r>
+    </w:p>
+    <w:p/>
+    <w:p>
+      <w:r>
+        <w:t xml:space="preserve">The next step is to load the metadata tables to the </w:t>
+      </w:r>
+      <w:proofErr w:type="spellStart"/>
+      <w:r>
+        <w:t>postgres</w:t>
+      </w:r>
+      <w:proofErr w:type="spellEnd"/>
+      <w:r>
+        <w:t xml:space="preserve"> database where we would like to have the experiments (your local </w:t>
+      </w:r>
+      <w:proofErr w:type="spellStart"/>
+      <w:r>
+        <w:t>postgres</w:t>
+      </w:r>
+      <w:proofErr w:type="spellEnd"/>
+      <w:r>
+        <w:t xml:space="preserve"> docker or the server’s). The metadata information can be found in “cfg5.2.sql” in the top-level folder of the backend application. </w:t>
+      </w:r>
+      <w:r>
+        <w:t>Put this file into your &lt;home&gt;/</w:t>
+      </w:r>
+      <w:proofErr w:type="spellStart"/>
+      <w:r>
+        <w:t>glygen</w:t>
+      </w:r>
+      <w:proofErr w:type="spellEnd"/>
+      <w:r>
+        <w:t>-array/</w:t>
+      </w:r>
+      <w:proofErr w:type="spellStart"/>
+      <w:r>
+        <w:t>postgres</w:t>
+      </w:r>
+      <w:proofErr w:type="spellEnd"/>
+      <w:r>
+        <w:t xml:space="preserve"> folder (this is mounted inside the </w:t>
+      </w:r>
+      <w:proofErr w:type="spellStart"/>
+      <w:r>
+        <w:t>postgres</w:t>
+      </w:r>
+      <w:proofErr w:type="spellEnd"/>
+      <w:r>
+        <w:t xml:space="preserve"> docker container). In order to import the </w:t>
+      </w:r>
+      <w:proofErr w:type="spellStart"/>
+      <w:r>
+        <w:t>sql</w:t>
+      </w:r>
+      <w:proofErr w:type="spellEnd"/>
+      <w:r>
+        <w:t xml:space="preserve"> file, you need to run </w:t>
+      </w:r>
+      <w:proofErr w:type="spellStart"/>
+      <w:r>
+        <w:t>isql</w:t>
+      </w:r>
+      <w:proofErr w:type="spellEnd"/>
+      <w:r>
+        <w:t xml:space="preserve"> inside the docker container.</w:t>
+      </w:r>
+    </w:p>
+    <w:p/>
+    <w:p>
+      <w:r>
+        <w:t xml:space="preserve">docker exec -it </w:t>
+      </w:r>
+      <w:r>
+        <w:t>postgres_postgres_1</w:t>
+      </w:r>
+      <w:r>
+        <w:t xml:space="preserve"> bash </w:t>
+      </w:r>
+    </w:p>
+    <w:p>
+      <w:proofErr w:type="spellStart"/>
+      <w:r>
+        <w:t>plsql</w:t>
+      </w:r>
+      <w:proofErr w:type="spellEnd"/>
+      <w:r>
+        <w:t xml:space="preserve"> -U </w:t>
+      </w:r>
+      <w:proofErr w:type="spellStart"/>
+      <w:r>
+        <w:t>glygen</w:t>
+      </w:r>
+      <w:proofErr w:type="spellEnd"/>
+      <w:r>
+        <w:t xml:space="preserve"> -W </w:t>
+      </w:r>
+      <w:proofErr w:type="gramStart"/>
+      <w:r>
+        <w:t xml:space="preserve">&lt;  </w:t>
+      </w:r>
+      <w:r>
+        <w:t>/</w:t>
+      </w:r>
+      <w:proofErr w:type="spellStart"/>
+      <w:r>
+        <w:t>var</w:t>
+      </w:r>
+      <w:proofErr w:type="spellEnd"/>
+      <w:r>
+        <w:t>/lib/</w:t>
+      </w:r>
+      <w:proofErr w:type="spellStart"/>
+      <w:r>
+        <w:t>postgresql</w:t>
+      </w:r>
+      <w:proofErr w:type="spellEnd"/>
+      <w:r>
+        <w:t>/data</w:t>
+      </w:r>
+      <w:r>
+        <w:t>/cfg5.2.sql</w:t>
+      </w:r>
+      <w:proofErr w:type="gramEnd"/>
+    </w:p>
+    <w:p/>
+    <w:p>
+      <w:r>
+        <w:t xml:space="preserve">This should load the tables required for CFG5.2 metadata to the </w:t>
+      </w:r>
+      <w:proofErr w:type="spellStart"/>
+      <w:r>
+        <w:t>postgres</w:t>
+      </w:r>
+      <w:proofErr w:type="spellEnd"/>
+      <w:r>
+        <w:t xml:space="preserve"> database.</w:t>
+      </w:r>
+    </w:p>
+    <w:p/>
+    <w:p>
+      <w:r>
+        <w:t>The final step is to run the application located in the “java client” (</w:t>
+      </w:r>
+      <w:hyperlink r:id="rId8" w:history="1">
+        <w:r>
+          <w:rPr>
+            <w:rStyle w:val="Hyperlink"/>
+          </w:rPr>
+          <w:t>https://github.com/senaarpinar/glygenarray-java-client</w:t>
+        </w:r>
+      </w:hyperlink>
+      <w:r>
+        <w:t>). The application is named “</w:t>
+      </w:r>
+      <w:r>
+        <w:t>CFGDatasetApplication.java</w:t>
+      </w:r>
+      <w:r>
+        <w:t xml:space="preserve">”. Before running the application, make sure the </w:t>
+      </w:r>
+      <w:proofErr w:type="spellStart"/>
+      <w:r>
+        <w:t>application.yml</w:t>
+      </w:r>
+      <w:proofErr w:type="spellEnd"/>
+      <w:r>
+        <w:t xml:space="preserve"> contains the correct </w:t>
+      </w:r>
+      <w:proofErr w:type="spellStart"/>
+      <w:r>
+        <w:t>urls</w:t>
+      </w:r>
+      <w:proofErr w:type="spellEnd"/>
+      <w:r>
+        <w:t xml:space="preserve"> for the backend application to use (local vs. server). This application requires 3 arguments: username password folder. Username and password should be the credentials for “</w:t>
+      </w:r>
+      <w:proofErr w:type="spellStart"/>
+      <w:r>
+        <w:t>cfgdata</w:t>
+      </w:r>
+      <w:proofErr w:type="spellEnd"/>
+      <w:r>
+        <w:t>” (or any other data users with special role to bypass metadata validation). The folder should be the folder containing sub-folders for the CFG experiments (excel files for processed data, and text files for the raw data where applicable).</w:t>
+      </w:r>
+    </w:p>
+    <w:p>
+      <w:bookmarkStart w:id="0" w:name="_GoBack"/>
+      <w:bookmarkEnd w:id="0"/>
+    </w:p>
+    <w:p>
+      <w:r>
+        <w:t>Example:</w:t>
+      </w:r>
+    </w:p>
+    <w:p/>
+    <w:p>
+      <w:r>
+        <w:t xml:space="preserve">java </w:t>
+      </w:r>
+      <w:proofErr w:type="spellStart"/>
+      <w:r>
+        <w:t>CFGDatasetApplication</w:t>
+      </w:r>
+      <w:proofErr w:type="spellEnd"/>
+      <w:r>
+        <w:t xml:space="preserve"> </w:t>
+      </w:r>
+      <w:proofErr w:type="spellStart"/>
+      <w:r>
+        <w:t>cfgdata</w:t>
+      </w:r>
+      <w:proofErr w:type="spellEnd"/>
+      <w:r>
+        <w:t xml:space="preserve"> </w:t>
+      </w:r>
+      <w:proofErr w:type="spellStart"/>
+      <w:r>
+        <w:t>xxxxx</w:t>
+      </w:r>
+      <w:proofErr w:type="spellEnd"/>
+      <w:r>
+        <w:t xml:space="preserve"> /Users/</w:t>
+      </w:r>
+      <w:proofErr w:type="spellStart"/>
+      <w:r>
+        <w:t>sena</w:t>
+      </w:r>
+      <w:proofErr w:type="spellEnd"/>
+      <w:r>
+        <w:t>/Desktop/</w:t>
+      </w:r>
+      <w:proofErr w:type="spellStart"/>
+      <w:r>
+        <w:t>GlycanArrayData</w:t>
+      </w:r>
+      <w:proofErr w:type="spellEnd"/>
+      <w:r>
+        <w:t>/</w:t>
+      </w:r>
+      <w:proofErr w:type="spellStart"/>
+      <w:r>
+        <w:t>Glygen-CFGData</w:t>
+      </w:r>
+      <w:proofErr w:type="spellEnd"/>
+      <w:r>
+        <w:t>/5_2</w:t>
+      </w:r>
+      <w:r>
+        <w:t xml:space="preserve"> </w:t>
+      </w:r>
+    </w:p>
+    <w:p/>
+    <w:p>
+      <w:r>
+        <w:t>(</w:t>
+      </w:r>
+      <w:proofErr w:type="spellStart"/>
+      <w:r>
+        <w:t>xxxxx</w:t>
+      </w:r>
+      <w:proofErr w:type="spellEnd"/>
+      <w:r>
+        <w:t xml:space="preserve"> should be the actual password)</w:t>
+      </w:r>
     </w:p>
     <w:sectPr>
       <w:pgSz w:w="12240" w:h="15840"/>
@@ -1290,6 +2272,7 @@
   <w:style w:type="paragraph" w:default="1" w:styleId="Normal">
     <w:name w:val="Normal"/>
     <w:qFormat/>
+    <w:rsid w:val="007C4BF3"/>
   </w:style>
   <w:style w:type="paragraph" w:styleId="Heading1">
     <w:name w:val="heading 1"/>
@@ -1337,6 +2320,7 @@
   <w:style w:type="character" w:default="1" w:styleId="DefaultParagraphFont">
     <w:name w:val="Default Paragraph Font"/>
     <w:uiPriority w:val="1"/>
+    <w:semiHidden/>
     <w:unhideWhenUsed/>
   </w:style>
   <w:style w:type="table" w:default="1" w:styleId="TableNormal">
@@ -1384,6 +2368,27 @@
       <w:color w:val="2F5496" w:themeColor="accent1" w:themeShade="BF"/>
       <w:sz w:val="26"/>
       <w:szCs w:val="26"/>
+    </w:rPr>
+  </w:style>
+  <w:style w:type="character" w:styleId="Hyperlink">
+    <w:name w:val="Hyperlink"/>
+    <w:basedOn w:val="DefaultParagraphFont"/>
+    <w:uiPriority w:val="99"/>
+    <w:unhideWhenUsed/>
+    <w:rsid w:val="00C22519"/>
+    <w:rPr>
+      <w:color w:val="0563C1" w:themeColor="hyperlink"/>
+      <w:u w:val="single"/>
+    </w:rPr>
+  </w:style>
+  <w:style w:type="character" w:styleId="UnresolvedMention">
+    <w:name w:val="Unresolved Mention"/>
+    <w:basedOn w:val="DefaultParagraphFont"/>
+    <w:uiPriority w:val="99"/>
+    <w:rsid w:val="00886D76"/>
+    <w:rPr>
+      <w:color w:val="605E5C"/>
+      <w:shd w:val="clear" w:color="auto" w:fill="E1DFDD"/>
     </w:rPr>
   </w:style>
 </w:styles>

</xml_diff>

<commit_message>
added exportProcessedData to public web services
</commit_message>
<xml_diff>
--- a/glygen-array-app/doc/GlygenArrayDevelopmentNotes.docx
+++ b/glygen-array-app/doc/GlygenArrayDevelopmentNotes.docx
@@ -1576,10 +1576,7 @@
         <w:t xml:space="preserve">Instructions to </w:t>
       </w:r>
       <w:r>
-        <w:t xml:space="preserve">generate </w:t>
-      </w:r>
-      <w:r>
-        <w:t>CFG data on the server (or your local system)</w:t>
+        <w:t>generate CFG data on the server (or your local system)</w:t>
       </w:r>
     </w:p>
     <w:p/>
@@ -1679,10 +1676,7 @@
         <w:t xml:space="preserve">docker exec -it </w:t>
       </w:r>
       <w:r>
-        <w:t>postgres_postgres_1</w:t>
-      </w:r>
-      <w:r>
-        <w:t xml:space="preserve"> bash </w:t>
+        <w:t xml:space="preserve">postgres_postgres_1 bash </w:t>
       </w:r>
     </w:p>
     <w:p>
@@ -1723,10 +1717,7 @@
       </w:r>
       <w:proofErr w:type="spellEnd"/>
       <w:r>
-        <w:t>/data</w:t>
-      </w:r>
-      <w:r>
-        <w:t>/cfg5.2.sql</w:t>
+        <w:t>/data/cfg5.2.sql</w:t>
       </w:r>
       <w:proofErr w:type="gramEnd"/>
     </w:p>
@@ -1791,85 +1782,123 @@
         <w:t>” (or any other data users with special role to bypass metadata validation). The folder should be the folder containing sub-folders for the CFG experiments (excel files for processed data, and text files for the raw data where applicable).</w:t>
       </w:r>
     </w:p>
+    <w:p/>
+    <w:p>
+      <w:r>
+        <w:t>Example:</w:t>
+      </w:r>
+    </w:p>
+    <w:p/>
+    <w:p>
+      <w:r>
+        <w:t xml:space="preserve">java </w:t>
+      </w:r>
+      <w:proofErr w:type="spellStart"/>
+      <w:r>
+        <w:t>CFGDatasetApplication</w:t>
+      </w:r>
+      <w:proofErr w:type="spellEnd"/>
+      <w:r>
+        <w:t xml:space="preserve"> </w:t>
+      </w:r>
+      <w:proofErr w:type="spellStart"/>
+      <w:r>
+        <w:t>cfgdata</w:t>
+      </w:r>
+      <w:proofErr w:type="spellEnd"/>
+      <w:r>
+        <w:t xml:space="preserve"> </w:t>
+      </w:r>
+      <w:proofErr w:type="spellStart"/>
+      <w:r>
+        <w:t>xxxxx</w:t>
+      </w:r>
+      <w:proofErr w:type="spellEnd"/>
+      <w:r>
+        <w:t xml:space="preserve"> /Users/</w:t>
+      </w:r>
+      <w:proofErr w:type="spellStart"/>
+      <w:r>
+        <w:t>sena</w:t>
+      </w:r>
+      <w:proofErr w:type="spellEnd"/>
+      <w:r>
+        <w:t>/Desktop/</w:t>
+      </w:r>
+      <w:proofErr w:type="spellStart"/>
+      <w:r>
+        <w:t>GlycanArrayData</w:t>
+      </w:r>
+      <w:proofErr w:type="spellEnd"/>
+      <w:r>
+        <w:t>/</w:t>
+      </w:r>
+      <w:proofErr w:type="spellStart"/>
+      <w:r>
+        <w:t>Glygen-CFGData</w:t>
+      </w:r>
+      <w:proofErr w:type="spellEnd"/>
+      <w:r>
+        <w:t>/5_2</w:t>
+      </w:r>
+      <w:r>
+        <w:t xml:space="preserve"> </w:t>
+      </w:r>
+    </w:p>
+    <w:p/>
+    <w:p>
+      <w:r>
+        <w:t>(</w:t>
+      </w:r>
+      <w:proofErr w:type="spellStart"/>
+      <w:r>
+        <w:t>xxxxx</w:t>
+      </w:r>
+      <w:proofErr w:type="spellEnd"/>
+      <w:r>
+        <w:t xml:space="preserve"> should be the actual password)</w:t>
+      </w:r>
+    </w:p>
+    <w:p/>
+    <w:p/>
+    <w:p>
+      <w:pPr>
+        <w:pStyle w:val="Heading2"/>
+      </w:pPr>
+      <w:r>
+        <w:t>I</w:t>
+      </w:r>
+      <w:r>
+        <w:t>mportant Notes:</w:t>
+      </w:r>
+    </w:p>
+    <w:p/>
+    <w:p>
+      <w:r>
+        <w:t>When a web service needs to return a file as a response, the name of web service (URL) must contain “download”. There is a special check for “download” web services’ responses not to be logged (</w:t>
+      </w:r>
+      <w:proofErr w:type="gramStart"/>
+      <w:r>
+        <w:t>org.glygen</w:t>
+      </w:r>
+      <w:proofErr w:type="gramEnd"/>
+      <w:r>
+        <w:t>.array.logging.filter</w:t>
+      </w:r>
+      <w:r>
+        <w:t>.</w:t>
+      </w:r>
+      <w:r>
+        <w:t>GlygenRequestAndResponseLoggingFilter</w:t>
+      </w:r>
+      <w:r>
+        <w:t>). If the response is logged, it is consumed and closed and the client cannot access it anymore.</w:t>
+      </w:r>
+    </w:p>
+    <w:p/>
     <w:p>
       <w:bookmarkStart w:id="0" w:name="_GoBack"/>
       <w:bookmarkEnd w:id="0"/>
-    </w:p>
-    <w:p>
-      <w:r>
-        <w:t>Example:</w:t>
-      </w:r>
-    </w:p>
-    <w:p/>
-    <w:p>
-      <w:r>
-        <w:t xml:space="preserve">java </w:t>
-      </w:r>
-      <w:proofErr w:type="spellStart"/>
-      <w:r>
-        <w:t>CFGDatasetApplication</w:t>
-      </w:r>
-      <w:proofErr w:type="spellEnd"/>
-      <w:r>
-        <w:t xml:space="preserve"> </w:t>
-      </w:r>
-      <w:proofErr w:type="spellStart"/>
-      <w:r>
-        <w:t>cfgdata</w:t>
-      </w:r>
-      <w:proofErr w:type="spellEnd"/>
-      <w:r>
-        <w:t xml:space="preserve"> </w:t>
-      </w:r>
-      <w:proofErr w:type="spellStart"/>
-      <w:r>
-        <w:t>xxxxx</w:t>
-      </w:r>
-      <w:proofErr w:type="spellEnd"/>
-      <w:r>
-        <w:t xml:space="preserve"> /Users/</w:t>
-      </w:r>
-      <w:proofErr w:type="spellStart"/>
-      <w:r>
-        <w:t>sena</w:t>
-      </w:r>
-      <w:proofErr w:type="spellEnd"/>
-      <w:r>
-        <w:t>/Desktop/</w:t>
-      </w:r>
-      <w:proofErr w:type="spellStart"/>
-      <w:r>
-        <w:t>GlycanArrayData</w:t>
-      </w:r>
-      <w:proofErr w:type="spellEnd"/>
-      <w:r>
-        <w:t>/</w:t>
-      </w:r>
-      <w:proofErr w:type="spellStart"/>
-      <w:r>
-        <w:t>Glygen-CFGData</w:t>
-      </w:r>
-      <w:proofErr w:type="spellEnd"/>
-      <w:r>
-        <w:t>/5_2</w:t>
-      </w:r>
-      <w:r>
-        <w:t xml:space="preserve"> </w:t>
-      </w:r>
-    </w:p>
-    <w:p/>
-    <w:p>
-      <w:r>
-        <w:t>(</w:t>
-      </w:r>
-      <w:proofErr w:type="spellStart"/>
-      <w:r>
-        <w:t>xxxxx</w:t>
-      </w:r>
-      <w:proofErr w:type="spellEnd"/>
-      <w:r>
-        <w:t xml:space="preserve"> should be the actual password)</w:t>
-      </w:r>
     </w:p>
     <w:sectPr>
       <w:pgSz w:w="12240" w:h="15840"/>
@@ -2320,7 +2349,6 @@
   <w:style w:type="character" w:default="1" w:styleId="DefaultParagraphFont">
     <w:name w:val="Default Paragraph Font"/>
     <w:uiPriority w:val="1"/>
-    <w:semiHidden/>
     <w:unhideWhenUsed/>
   </w:style>
   <w:style w:type="table" w:default="1" w:styleId="TableNormal">

</xml_diff>

<commit_message>
fixes for CFG data issues for 5.0, 5.1
</commit_message>
<xml_diff>
--- a/glygen-array-app/doc/GlygenArrayDevelopmentNotes.docx
+++ b/glygen-array-app/doc/GlygenArrayDevelopmentNotes.docx
@@ -44,13 +44,25 @@
         <w:rPr>
           <w:b/>
         </w:rPr>
-        <w:t>Date: 06/</w:t>
-      </w:r>
-      <w:r>
-        <w:rPr>
-          <w:b/>
-        </w:rPr>
-        <w:t>17</w:t>
+        <w:t xml:space="preserve">Date: </w:t>
+      </w:r>
+      <w:r>
+        <w:rPr>
+          <w:b/>
+        </w:rPr>
+        <w:t>11</w:t>
+      </w:r>
+      <w:r>
+        <w:rPr>
+          <w:b/>
+        </w:rPr>
+        <w:t>/</w:t>
+      </w:r>
+      <w:r>
+        <w:rPr>
+          <w:b/>
+        </w:rPr>
+        <w:t>30</w:t>
       </w:r>
       <w:r>
         <w:rPr>
@@ -952,7 +964,7 @@
           <w:szCs w:val="20"/>
         </w:rPr>
       </w:pPr>
-      <w:hyperlink r:id="rId4" w:history="1">
+      <w:hyperlink r:id="rId5" w:history="1">
         <w:r>
           <w:rPr>
             <w:rStyle w:val="Hyperlink"/>
@@ -1078,7 +1090,7 @@
       <w:r>
         <w:t xml:space="preserve">Using the client-id, create a GET request at </w:t>
       </w:r>
-      <w:hyperlink r:id="rId5" w:history="1">
+      <w:hyperlink r:id="rId6" w:history="1">
         <w:r>
           <w:rPr>
             <w:rStyle w:val="Hyperlink"/>
@@ -1196,7 +1208,7 @@
       <w:r>
         <w:t xml:space="preserve"> API, the </w:t>
       </w:r>
-      <w:hyperlink r:id="rId6" w:history="1">
+      <w:hyperlink r:id="rId7" w:history="1">
         <w:r>
           <w:rPr>
             <w:rStyle w:val="Hyperlink"/>
@@ -1513,7 +1525,7 @@
       <w:r>
         <w:t>), the web service to “populate ontology” (</w:t>
       </w:r>
-      <w:hyperlink r:id="rId7" w:anchor="/operations/admin-controller/populateTemplatesUsingPOST" w:history="1">
+      <w:hyperlink r:id="rId8" w:anchor="/operations/admin-controller/populateTemplatesUsingPOST" w:history="1">
         <w:r>
           <w:rPr>
             <w:rStyle w:val="Hyperlink"/>
@@ -1570,6 +1582,2487 @@
     <w:p/>
     <w:p>
       <w:pPr>
+        <w:rPr>
+          <w:rFonts w:asciiTheme="majorHAnsi" w:eastAsiaTheme="majorEastAsia" w:hAnsiTheme="majorHAnsi" w:cstheme="majorBidi"/>
+          <w:color w:val="2F5496" w:themeColor="accent1" w:themeShade="BF"/>
+          <w:sz w:val="26"/>
+          <w:szCs w:val="26"/>
+        </w:rPr>
+      </w:pPr>
+      <w:r>
+        <w:rPr>
+          <w:rFonts w:asciiTheme="majorHAnsi" w:eastAsiaTheme="majorEastAsia" w:hAnsiTheme="majorHAnsi" w:cstheme="majorBidi"/>
+          <w:color w:val="2F5496" w:themeColor="accent1" w:themeShade="BF"/>
+          <w:sz w:val="26"/>
+          <w:szCs w:val="26"/>
+        </w:rPr>
+        <w:t>Notes on CFG data:</w:t>
+      </w:r>
+    </w:p>
+    <w:p>
+      <w:pPr>
+        <w:pStyle w:val="ListParagraph"/>
+        <w:numPr>
+          <w:ilvl w:val="0"/>
+          <w:numId w:val="1"/>
+        </w:numPr>
+      </w:pPr>
+      <w:r>
+        <w:t xml:space="preserve">After generating the cfg_lib.xml from </w:t>
+      </w:r>
+      <w:proofErr w:type="spellStart"/>
+      <w:r>
+        <w:t>masterlists</w:t>
+      </w:r>
+      <w:proofErr w:type="spellEnd"/>
+      <w:r>
+        <w:t>/gal files, edit the file to add sequence to the following glycans:</w:t>
+      </w:r>
+    </w:p>
+    <w:p>
+      <w:pPr>
+        <w:pStyle w:val="ListParagraph"/>
+        <w:numPr>
+          <w:ilvl w:val="0"/>
+          <w:numId w:val="1"/>
+        </w:numPr>
+        <w:rPr>
+          <w:b/>
+        </w:rPr>
+      </w:pPr>
+      <w:r>
+        <w:rPr>
+          <w:b/>
+        </w:rPr>
+        <w:t>G-ol-Sp8</w:t>
+      </w:r>
+    </w:p>
+    <w:p>
+      <w:pPr>
+        <w:tabs>
+          <w:tab w:val="left" w:pos="593"/>
+        </w:tabs>
+        <w:autoSpaceDE w:val="0"/>
+        <w:autoSpaceDN w:val="0"/>
+        <w:adjustRightInd w:val="0"/>
+        <w:ind w:left="1440"/>
+        <w:rPr>
+          <w:rFonts w:ascii="Menlo" w:hAnsi="Menlo" w:cs="Menlo"/>
+          <w:color w:val="000000"/>
+          <w:sz w:val="20"/>
+          <w:szCs w:val="20"/>
+        </w:rPr>
+      </w:pPr>
+      <w:r>
+        <w:rPr>
+          <w:rFonts w:ascii="Menlo" w:hAnsi="Menlo" w:cs="Menlo"/>
+          <w:b/>
+          <w:bCs/>
+          <w:color w:val="9B2393"/>
+          <w:sz w:val="20"/>
+          <w:szCs w:val="20"/>
+        </w:rPr>
+        <w:t xml:space="preserve">&lt;glycan </w:t>
+      </w:r>
+      <w:r>
+        <w:rPr>
+          <w:rFonts w:ascii="Menlo" w:hAnsi="Menlo" w:cs="Menlo"/>
+          <w:color w:val="815F03"/>
+          <w:sz w:val="20"/>
+          <w:szCs w:val="20"/>
+        </w:rPr>
+        <w:t>id</w:t>
+      </w:r>
+      <w:r>
+        <w:rPr>
+          <w:rFonts w:ascii="Menlo" w:hAnsi="Menlo" w:cs="Menlo"/>
+          <w:b/>
+          <w:bCs/>
+          <w:color w:val="9B2393"/>
+          <w:sz w:val="20"/>
+          <w:szCs w:val="20"/>
+        </w:rPr>
+        <w:t>=</w:t>
+      </w:r>
+      <w:r>
+        <w:rPr>
+          <w:rFonts w:ascii="Menlo" w:hAnsi="Menlo" w:cs="Menlo"/>
+          <w:color w:val="C41A16"/>
+          <w:sz w:val="20"/>
+          <w:szCs w:val="20"/>
+        </w:rPr>
+        <w:t>"181"</w:t>
+      </w:r>
+      <w:r>
+        <w:rPr>
+          <w:rFonts w:ascii="Menlo" w:hAnsi="Menlo" w:cs="Menlo"/>
+          <w:b/>
+          <w:bCs/>
+          <w:color w:val="9B2393"/>
+          <w:sz w:val="20"/>
+          <w:szCs w:val="20"/>
+        </w:rPr>
+        <w:t xml:space="preserve"> </w:t>
+      </w:r>
+      <w:r>
+        <w:rPr>
+          <w:rFonts w:ascii="Menlo" w:hAnsi="Menlo" w:cs="Menlo"/>
+          <w:color w:val="815F03"/>
+          <w:sz w:val="20"/>
+          <w:szCs w:val="20"/>
+        </w:rPr>
+        <w:t>name</w:t>
+      </w:r>
+      <w:r>
+        <w:rPr>
+          <w:rFonts w:ascii="Menlo" w:hAnsi="Menlo" w:cs="Menlo"/>
+          <w:b/>
+          <w:bCs/>
+          <w:color w:val="9B2393"/>
+          <w:sz w:val="20"/>
+          <w:szCs w:val="20"/>
+        </w:rPr>
+        <w:t>=</w:t>
+      </w:r>
+      <w:r>
+        <w:rPr>
+          <w:rFonts w:ascii="Menlo" w:hAnsi="Menlo" w:cs="Menlo"/>
+          <w:color w:val="C41A16"/>
+          <w:sz w:val="20"/>
+          <w:szCs w:val="20"/>
+        </w:rPr>
+        <w:t>"183 Sp8"</w:t>
+      </w:r>
+      <w:r>
+        <w:rPr>
+          <w:rFonts w:ascii="Menlo" w:hAnsi="Menlo" w:cs="Menlo"/>
+          <w:b/>
+          <w:bCs/>
+          <w:color w:val="9B2393"/>
+          <w:sz w:val="20"/>
+          <w:szCs w:val="20"/>
+        </w:rPr>
+        <w:t xml:space="preserve"> </w:t>
+      </w:r>
+      <w:proofErr w:type="spellStart"/>
+      <w:r>
+        <w:rPr>
+          <w:rFonts w:ascii="Menlo" w:hAnsi="Menlo" w:cs="Menlo"/>
+          <w:color w:val="815F03"/>
+          <w:sz w:val="20"/>
+          <w:szCs w:val="20"/>
+        </w:rPr>
+        <w:t>Original_sequenceType</w:t>
+      </w:r>
+      <w:proofErr w:type="spellEnd"/>
+      <w:r>
+        <w:rPr>
+          <w:rFonts w:ascii="Menlo" w:hAnsi="Menlo" w:cs="Menlo"/>
+          <w:b/>
+          <w:bCs/>
+          <w:color w:val="9B2393"/>
+          <w:sz w:val="20"/>
+          <w:szCs w:val="20"/>
+        </w:rPr>
+        <w:t>=</w:t>
+      </w:r>
+      <w:r>
+        <w:rPr>
+          <w:rFonts w:ascii="Menlo" w:hAnsi="Menlo" w:cs="Menlo"/>
+          <w:color w:val="C41A16"/>
+          <w:sz w:val="20"/>
+          <w:szCs w:val="20"/>
+        </w:rPr>
+        <w:t>"CFG Internal"</w:t>
+      </w:r>
+      <w:r>
+        <w:rPr>
+          <w:rFonts w:ascii="Menlo" w:hAnsi="Menlo" w:cs="Menlo"/>
+          <w:b/>
+          <w:bCs/>
+          <w:color w:val="9B2393"/>
+          <w:sz w:val="20"/>
+          <w:szCs w:val="20"/>
+        </w:rPr>
+        <w:t xml:space="preserve"> </w:t>
+      </w:r>
+      <w:proofErr w:type="spellStart"/>
+      <w:r>
+        <w:rPr>
+          <w:rFonts w:ascii="Menlo" w:hAnsi="Menlo" w:cs="Menlo"/>
+          <w:color w:val="815F03"/>
+          <w:sz w:val="20"/>
+          <w:szCs w:val="20"/>
+        </w:rPr>
+        <w:t>sequenceType</w:t>
+      </w:r>
+      <w:proofErr w:type="spellEnd"/>
+      <w:r>
+        <w:rPr>
+          <w:rFonts w:ascii="Menlo" w:hAnsi="Menlo" w:cs="Menlo"/>
+          <w:b/>
+          <w:bCs/>
+          <w:color w:val="9B2393"/>
+          <w:sz w:val="20"/>
+          <w:szCs w:val="20"/>
+        </w:rPr>
+        <w:t>=</w:t>
+      </w:r>
+      <w:r>
+        <w:rPr>
+          <w:rFonts w:ascii="Menlo" w:hAnsi="Menlo" w:cs="Menlo"/>
+          <w:color w:val="C41A16"/>
+          <w:sz w:val="20"/>
+          <w:szCs w:val="20"/>
+        </w:rPr>
+        <w:t>"</w:t>
+      </w:r>
+      <w:proofErr w:type="spellStart"/>
+      <w:r>
+        <w:rPr>
+          <w:rFonts w:ascii="Menlo" w:hAnsi="Menlo" w:cs="Menlo"/>
+          <w:color w:val="C41A16"/>
+          <w:sz w:val="20"/>
+          <w:szCs w:val="20"/>
+        </w:rPr>
+        <w:t>GlycoCT</w:t>
+      </w:r>
+      <w:proofErr w:type="spellEnd"/>
+      <w:r>
+        <w:rPr>
+          <w:rFonts w:ascii="Menlo" w:hAnsi="Menlo" w:cs="Menlo"/>
+          <w:color w:val="C41A16"/>
+          <w:sz w:val="20"/>
+          <w:szCs w:val="20"/>
+        </w:rPr>
+        <w:t>"</w:t>
+      </w:r>
+      <w:r>
+        <w:rPr>
+          <w:rFonts w:ascii="Menlo" w:hAnsi="Menlo" w:cs="Menlo"/>
+          <w:b/>
+          <w:bCs/>
+          <w:color w:val="9B2393"/>
+          <w:sz w:val="20"/>
+          <w:szCs w:val="20"/>
+        </w:rPr>
+        <w:t>&gt;</w:t>
+      </w:r>
+    </w:p>
+    <w:p>
+      <w:pPr>
+        <w:tabs>
+          <w:tab w:val="left" w:pos="593"/>
+        </w:tabs>
+        <w:autoSpaceDE w:val="0"/>
+        <w:autoSpaceDN w:val="0"/>
+        <w:adjustRightInd w:val="0"/>
+        <w:ind w:left="1440"/>
+        <w:rPr>
+          <w:rFonts w:ascii="Menlo" w:hAnsi="Menlo" w:cs="Menlo"/>
+          <w:color w:val="000000"/>
+          <w:sz w:val="20"/>
+          <w:szCs w:val="20"/>
+        </w:rPr>
+      </w:pPr>
+      <w:r>
+        <w:rPr>
+          <w:rFonts w:ascii="Menlo" w:hAnsi="Menlo" w:cs="Menlo"/>
+          <w:color w:val="000000"/>
+          <w:sz w:val="20"/>
+          <w:szCs w:val="20"/>
+        </w:rPr>
+        <w:lastRenderedPageBreak/>
+        <w:t xml:space="preserve">            </w:t>
+      </w:r>
+      <w:r>
+        <w:rPr>
+          <w:rFonts w:ascii="Menlo" w:hAnsi="Menlo" w:cs="Menlo"/>
+          <w:b/>
+          <w:bCs/>
+          <w:color w:val="9B2393"/>
+          <w:sz w:val="20"/>
+          <w:szCs w:val="20"/>
+        </w:rPr>
+        <w:t>&lt;comment&gt;</w:t>
+      </w:r>
+      <w:r>
+        <w:rPr>
+          <w:rFonts w:ascii="Menlo" w:hAnsi="Menlo" w:cs="Menlo"/>
+          <w:color w:val="000000"/>
+          <w:sz w:val="20"/>
+          <w:szCs w:val="20"/>
+        </w:rPr>
+        <w:t>CFG_V5.4</w:t>
+      </w:r>
+      <w:r>
+        <w:rPr>
+          <w:rFonts w:ascii="Menlo" w:hAnsi="Menlo" w:cs="Menlo"/>
+          <w:b/>
+          <w:bCs/>
+          <w:color w:val="9B2393"/>
+          <w:sz w:val="20"/>
+          <w:szCs w:val="20"/>
+        </w:rPr>
+        <w:t>&lt;/comment&gt;</w:t>
+      </w:r>
+    </w:p>
+    <w:p>
+      <w:pPr>
+        <w:tabs>
+          <w:tab w:val="left" w:pos="593"/>
+        </w:tabs>
+        <w:autoSpaceDE w:val="0"/>
+        <w:autoSpaceDN w:val="0"/>
+        <w:adjustRightInd w:val="0"/>
+        <w:ind w:left="1440"/>
+        <w:rPr>
+          <w:rFonts w:ascii="Menlo" w:hAnsi="Menlo" w:cs="Menlo"/>
+          <w:color w:val="000000"/>
+          <w:sz w:val="20"/>
+          <w:szCs w:val="20"/>
+        </w:rPr>
+      </w:pPr>
+      <w:r>
+        <w:rPr>
+          <w:rFonts w:ascii="Menlo" w:hAnsi="Menlo" w:cs="Menlo"/>
+          <w:color w:val="000000"/>
+          <w:sz w:val="20"/>
+          <w:szCs w:val="20"/>
+        </w:rPr>
+        <w:t xml:space="preserve">            </w:t>
+      </w:r>
+      <w:r>
+        <w:rPr>
+          <w:rFonts w:ascii="Menlo" w:hAnsi="Menlo" w:cs="Menlo"/>
+          <w:b/>
+          <w:bCs/>
+          <w:color w:val="9B2393"/>
+          <w:sz w:val="20"/>
+          <w:szCs w:val="20"/>
+        </w:rPr>
+        <w:t>&lt;</w:t>
+      </w:r>
+      <w:proofErr w:type="spellStart"/>
+      <w:r>
+        <w:rPr>
+          <w:rFonts w:ascii="Menlo" w:hAnsi="Menlo" w:cs="Menlo"/>
+          <w:b/>
+          <w:bCs/>
+          <w:color w:val="9B2393"/>
+          <w:sz w:val="20"/>
+          <w:szCs w:val="20"/>
+        </w:rPr>
+        <w:t>Original_sequence</w:t>
+      </w:r>
+      <w:proofErr w:type="spellEnd"/>
+      <w:r>
+        <w:rPr>
+          <w:rFonts w:ascii="Menlo" w:hAnsi="Menlo" w:cs="Menlo"/>
+          <w:b/>
+          <w:bCs/>
+          <w:color w:val="9B2393"/>
+          <w:sz w:val="20"/>
+          <w:szCs w:val="20"/>
+        </w:rPr>
+        <w:t>&gt;</w:t>
+      </w:r>
+      <w:r>
+        <w:rPr>
+          <w:rFonts w:ascii="Menlo" w:hAnsi="Menlo" w:cs="Menlo"/>
+          <w:color w:val="000000"/>
+          <w:sz w:val="20"/>
+          <w:szCs w:val="20"/>
+        </w:rPr>
+        <w:t>G-ol-Sp8</w:t>
+      </w:r>
+      <w:r>
+        <w:rPr>
+          <w:rFonts w:ascii="Menlo" w:hAnsi="Menlo" w:cs="Menlo"/>
+          <w:b/>
+          <w:bCs/>
+          <w:color w:val="9B2393"/>
+          <w:sz w:val="20"/>
+          <w:szCs w:val="20"/>
+        </w:rPr>
+        <w:t>&lt;/</w:t>
+      </w:r>
+      <w:proofErr w:type="spellStart"/>
+      <w:r>
+        <w:rPr>
+          <w:rFonts w:ascii="Menlo" w:hAnsi="Menlo" w:cs="Menlo"/>
+          <w:b/>
+          <w:bCs/>
+          <w:color w:val="9B2393"/>
+          <w:sz w:val="20"/>
+          <w:szCs w:val="20"/>
+        </w:rPr>
+        <w:t>Original_sequence</w:t>
+      </w:r>
+      <w:proofErr w:type="spellEnd"/>
+      <w:r>
+        <w:rPr>
+          <w:rFonts w:ascii="Menlo" w:hAnsi="Menlo" w:cs="Menlo"/>
+          <w:b/>
+          <w:bCs/>
+          <w:color w:val="9B2393"/>
+          <w:sz w:val="20"/>
+          <w:szCs w:val="20"/>
+        </w:rPr>
+        <w:t>&gt;</w:t>
+      </w:r>
+    </w:p>
+    <w:p>
+      <w:pPr>
+        <w:tabs>
+          <w:tab w:val="left" w:pos="593"/>
+        </w:tabs>
+        <w:autoSpaceDE w:val="0"/>
+        <w:autoSpaceDN w:val="0"/>
+        <w:adjustRightInd w:val="0"/>
+        <w:ind w:left="1440"/>
+        <w:rPr>
+          <w:rFonts w:ascii="Menlo" w:hAnsi="Menlo" w:cs="Menlo"/>
+          <w:color w:val="000000"/>
+          <w:sz w:val="20"/>
+          <w:szCs w:val="20"/>
+        </w:rPr>
+      </w:pPr>
+      <w:r>
+        <w:rPr>
+          <w:rFonts w:ascii="Menlo" w:hAnsi="Menlo" w:cs="Menlo"/>
+          <w:color w:val="000000"/>
+          <w:sz w:val="20"/>
+          <w:szCs w:val="20"/>
+        </w:rPr>
+        <w:t xml:space="preserve">            </w:t>
+      </w:r>
+      <w:r>
+        <w:rPr>
+          <w:rFonts w:ascii="Menlo" w:hAnsi="Menlo" w:cs="Menlo"/>
+          <w:b/>
+          <w:bCs/>
+          <w:color w:val="9B2393"/>
+          <w:sz w:val="20"/>
+          <w:szCs w:val="20"/>
+        </w:rPr>
+        <w:t>&lt;</w:t>
+      </w:r>
+      <w:proofErr w:type="spellStart"/>
+      <w:r>
+        <w:rPr>
+          <w:rFonts w:ascii="Menlo" w:hAnsi="Menlo" w:cs="Menlo"/>
+          <w:b/>
+          <w:bCs/>
+          <w:color w:val="9B2393"/>
+          <w:sz w:val="20"/>
+          <w:szCs w:val="20"/>
+        </w:rPr>
+        <w:t>probeMeta</w:t>
+      </w:r>
+      <w:proofErr w:type="spellEnd"/>
+      <w:r>
+        <w:rPr>
+          <w:rFonts w:ascii="Menlo" w:hAnsi="Menlo" w:cs="Menlo"/>
+          <w:b/>
+          <w:bCs/>
+          <w:color w:val="9B2393"/>
+          <w:sz w:val="20"/>
+          <w:szCs w:val="20"/>
+        </w:rPr>
+        <w:t>/&gt;</w:t>
+      </w:r>
+    </w:p>
+    <w:p>
+      <w:pPr>
+        <w:tabs>
+          <w:tab w:val="left" w:pos="593"/>
+        </w:tabs>
+        <w:autoSpaceDE w:val="0"/>
+        <w:autoSpaceDN w:val="0"/>
+        <w:adjustRightInd w:val="0"/>
+        <w:ind w:left="1440"/>
+        <w:rPr>
+          <w:rFonts w:ascii="Menlo" w:hAnsi="Menlo" w:cs="Menlo"/>
+          <w:color w:val="000000"/>
+          <w:sz w:val="20"/>
+          <w:szCs w:val="20"/>
+        </w:rPr>
+      </w:pPr>
+      <w:r>
+        <w:rPr>
+          <w:rFonts w:ascii="Menlo" w:hAnsi="Menlo" w:cs="Menlo"/>
+          <w:color w:val="000000"/>
+          <w:sz w:val="20"/>
+          <w:szCs w:val="20"/>
+        </w:rPr>
+        <w:t xml:space="preserve">            </w:t>
+      </w:r>
+      <w:r>
+        <w:rPr>
+          <w:rFonts w:ascii="Menlo" w:hAnsi="Menlo" w:cs="Menlo"/>
+          <w:b/>
+          <w:bCs/>
+          <w:color w:val="9B2393"/>
+          <w:sz w:val="20"/>
+          <w:szCs w:val="20"/>
+        </w:rPr>
+        <w:t>&lt;sequence&gt;</w:t>
+      </w:r>
+      <w:r>
+        <w:rPr>
+          <w:rFonts w:ascii="Menlo" w:hAnsi="Menlo" w:cs="Menlo"/>
+          <w:color w:val="000000"/>
+          <w:sz w:val="20"/>
+          <w:szCs w:val="20"/>
+        </w:rPr>
+        <w:t>RES</w:t>
+      </w:r>
+    </w:p>
+    <w:p>
+      <w:pPr>
+        <w:tabs>
+          <w:tab w:val="left" w:pos="593"/>
+        </w:tabs>
+        <w:autoSpaceDE w:val="0"/>
+        <w:autoSpaceDN w:val="0"/>
+        <w:adjustRightInd w:val="0"/>
+        <w:ind w:left="1440"/>
+        <w:rPr>
+          <w:rFonts w:ascii="Menlo" w:hAnsi="Menlo" w:cs="Menlo"/>
+          <w:color w:val="000000"/>
+          <w:sz w:val="20"/>
+          <w:szCs w:val="20"/>
+        </w:rPr>
+      </w:pPr>
+      <w:r>
+        <w:rPr>
+          <w:rFonts w:ascii="Menlo" w:hAnsi="Menlo" w:cs="Menlo"/>
+          <w:color w:val="000000"/>
+          <w:sz w:val="20"/>
+          <w:szCs w:val="20"/>
+        </w:rPr>
+        <w:t>1b:</w:t>
+      </w:r>
+      <w:r>
+        <w:rPr>
+          <w:rFonts w:ascii="Menlo" w:hAnsi="Menlo" w:cs="Menlo"/>
+          <w:color w:val="000000"/>
+          <w:sz w:val="20"/>
+          <w:szCs w:val="20"/>
+        </w:rPr>
+        <w:t>x</w:t>
+      </w:r>
+      <w:r>
+        <w:rPr>
+          <w:rFonts w:ascii="Menlo" w:hAnsi="Menlo" w:cs="Menlo"/>
+          <w:color w:val="000000"/>
+          <w:sz w:val="20"/>
+          <w:szCs w:val="20"/>
+        </w:rPr>
+        <w:t>-dglc-HEX-</w:t>
+      </w:r>
+      <w:r>
+        <w:rPr>
+          <w:rFonts w:ascii="Menlo" w:hAnsi="Menlo" w:cs="Menlo"/>
+          <w:color w:val="000000"/>
+          <w:sz w:val="20"/>
+          <w:szCs w:val="20"/>
+        </w:rPr>
+        <w:t>1:5</w:t>
+      </w:r>
+      <w:bookmarkStart w:id="0" w:name="_GoBack"/>
+      <w:bookmarkEnd w:id="0"/>
+    </w:p>
+    <w:p>
+      <w:pPr>
+        <w:tabs>
+          <w:tab w:val="left" w:pos="593"/>
+        </w:tabs>
+        <w:autoSpaceDE w:val="0"/>
+        <w:autoSpaceDN w:val="0"/>
+        <w:adjustRightInd w:val="0"/>
+        <w:ind w:left="1440"/>
+        <w:rPr>
+          <w:rFonts w:ascii="Menlo" w:hAnsi="Menlo" w:cs="Menlo"/>
+          <w:color w:val="000000"/>
+          <w:sz w:val="20"/>
+          <w:szCs w:val="20"/>
+        </w:rPr>
+      </w:pPr>
+      <w:r>
+        <w:rPr>
+          <w:rFonts w:ascii="Menlo" w:hAnsi="Menlo" w:cs="Menlo"/>
+          <w:b/>
+          <w:bCs/>
+          <w:color w:val="9B2393"/>
+          <w:sz w:val="20"/>
+          <w:szCs w:val="20"/>
+        </w:rPr>
+        <w:t>&lt;/sequence&gt;</w:t>
+      </w:r>
+    </w:p>
+    <w:p>
+      <w:pPr>
+        <w:ind w:left="1440"/>
+        <w:rPr>
+          <w:sz w:val="20"/>
+          <w:szCs w:val="20"/>
+        </w:rPr>
+      </w:pPr>
+      <w:r>
+        <w:rPr>
+          <w:rFonts w:ascii="Menlo" w:hAnsi="Menlo" w:cs="Menlo"/>
+          <w:color w:val="000000"/>
+          <w:sz w:val="20"/>
+          <w:szCs w:val="20"/>
+        </w:rPr>
+        <w:t xml:space="preserve">        </w:t>
+      </w:r>
+      <w:r>
+        <w:rPr>
+          <w:rFonts w:ascii="Menlo" w:hAnsi="Menlo" w:cs="Menlo"/>
+          <w:b/>
+          <w:bCs/>
+          <w:color w:val="9B2393"/>
+          <w:sz w:val="20"/>
+          <w:szCs w:val="20"/>
+        </w:rPr>
+        <w:t>&lt;/glycan&gt;</w:t>
+      </w:r>
+    </w:p>
+    <w:p>
+      <w:pPr>
+        <w:pStyle w:val="ListParagraph"/>
+        <w:numPr>
+          <w:ilvl w:val="0"/>
+          <w:numId w:val="1"/>
+        </w:numPr>
+        <w:rPr>
+          <w:b/>
+        </w:rPr>
+      </w:pPr>
+      <w:r>
+        <w:rPr>
+          <w:b/>
+        </w:rPr>
+        <w:t>MurNAcb1-4GlcNAcb-Sp10</w:t>
+      </w:r>
+      <w:r>
+        <w:rPr>
+          <w:b/>
+        </w:rPr>
+        <w:tab/>
+      </w:r>
+    </w:p>
+    <w:p>
+      <w:pPr>
+        <w:tabs>
+          <w:tab w:val="left" w:pos="593"/>
+        </w:tabs>
+        <w:autoSpaceDE w:val="0"/>
+        <w:autoSpaceDN w:val="0"/>
+        <w:adjustRightInd w:val="0"/>
+        <w:ind w:left="1440"/>
+        <w:rPr>
+          <w:rFonts w:ascii="Menlo" w:hAnsi="Menlo" w:cs="Menlo"/>
+          <w:color w:val="000000"/>
+          <w:sz w:val="20"/>
+        </w:rPr>
+      </w:pPr>
+      <w:r>
+        <w:rPr>
+          <w:rFonts w:ascii="Menlo" w:hAnsi="Menlo" w:cs="Menlo"/>
+          <w:b/>
+          <w:bCs/>
+          <w:color w:val="9B2393"/>
+          <w:sz w:val="20"/>
+        </w:rPr>
+        <w:t xml:space="preserve">&lt;glycan </w:t>
+      </w:r>
+      <w:r>
+        <w:rPr>
+          <w:rFonts w:ascii="Menlo" w:hAnsi="Menlo" w:cs="Menlo"/>
+          <w:color w:val="815F03"/>
+          <w:sz w:val="20"/>
+        </w:rPr>
+        <w:t>id</w:t>
+      </w:r>
+      <w:r>
+        <w:rPr>
+          <w:rFonts w:ascii="Menlo" w:hAnsi="Menlo" w:cs="Menlo"/>
+          <w:b/>
+          <w:bCs/>
+          <w:color w:val="9B2393"/>
+          <w:sz w:val="20"/>
+        </w:rPr>
+        <w:t>=</w:t>
+      </w:r>
+      <w:r>
+        <w:rPr>
+          <w:rFonts w:ascii="Menlo" w:hAnsi="Menlo" w:cs="Menlo"/>
+          <w:color w:val="C41A16"/>
+          <w:sz w:val="20"/>
+        </w:rPr>
+        <w:t>"308"</w:t>
+      </w:r>
+      <w:r>
+        <w:rPr>
+          <w:rFonts w:ascii="Menlo" w:hAnsi="Menlo" w:cs="Menlo"/>
+          <w:b/>
+          <w:bCs/>
+          <w:color w:val="9B2393"/>
+          <w:sz w:val="20"/>
+        </w:rPr>
+        <w:t xml:space="preserve"> </w:t>
+      </w:r>
+      <w:r>
+        <w:rPr>
+          <w:rFonts w:ascii="Menlo" w:hAnsi="Menlo" w:cs="Menlo"/>
+          <w:color w:val="815F03"/>
+          <w:sz w:val="20"/>
+        </w:rPr>
+        <w:t>name</w:t>
+      </w:r>
+      <w:r>
+        <w:rPr>
+          <w:rFonts w:ascii="Menlo" w:hAnsi="Menlo" w:cs="Menlo"/>
+          <w:b/>
+          <w:bCs/>
+          <w:color w:val="9B2393"/>
+          <w:sz w:val="20"/>
+        </w:rPr>
+        <w:t>=</w:t>
+      </w:r>
+      <w:r>
+        <w:rPr>
+          <w:rFonts w:ascii="Menlo" w:hAnsi="Menlo" w:cs="Menlo"/>
+          <w:color w:val="C41A16"/>
+          <w:sz w:val="20"/>
+        </w:rPr>
+        <w:t>"327 Sp10"</w:t>
+      </w:r>
+      <w:r>
+        <w:rPr>
+          <w:rFonts w:ascii="Menlo" w:hAnsi="Menlo" w:cs="Menlo"/>
+          <w:b/>
+          <w:bCs/>
+          <w:color w:val="9B2393"/>
+          <w:sz w:val="20"/>
+        </w:rPr>
+        <w:t xml:space="preserve"> </w:t>
+      </w:r>
+      <w:proofErr w:type="spellStart"/>
+      <w:r>
+        <w:rPr>
+          <w:rFonts w:ascii="Menlo" w:hAnsi="Menlo" w:cs="Menlo"/>
+          <w:color w:val="815F03"/>
+          <w:sz w:val="20"/>
+        </w:rPr>
+        <w:t>Original_sequenceType</w:t>
+      </w:r>
+      <w:proofErr w:type="spellEnd"/>
+      <w:r>
+        <w:rPr>
+          <w:rFonts w:ascii="Menlo" w:hAnsi="Menlo" w:cs="Menlo"/>
+          <w:b/>
+          <w:bCs/>
+          <w:color w:val="9B2393"/>
+          <w:sz w:val="20"/>
+        </w:rPr>
+        <w:t>=</w:t>
+      </w:r>
+      <w:r>
+        <w:rPr>
+          <w:rFonts w:ascii="Menlo" w:hAnsi="Menlo" w:cs="Menlo"/>
+          <w:color w:val="C41A16"/>
+          <w:sz w:val="20"/>
+        </w:rPr>
+        <w:t>"CFG Internal"</w:t>
+      </w:r>
+      <w:r>
+        <w:rPr>
+          <w:rFonts w:ascii="Menlo" w:hAnsi="Menlo" w:cs="Menlo"/>
+          <w:b/>
+          <w:bCs/>
+          <w:color w:val="9B2393"/>
+          <w:sz w:val="20"/>
+        </w:rPr>
+        <w:t xml:space="preserve"> </w:t>
+      </w:r>
+      <w:proofErr w:type="spellStart"/>
+      <w:r>
+        <w:rPr>
+          <w:rFonts w:ascii="Menlo" w:hAnsi="Menlo" w:cs="Menlo"/>
+          <w:color w:val="815F03"/>
+          <w:sz w:val="20"/>
+        </w:rPr>
+        <w:t>sequenceType</w:t>
+      </w:r>
+      <w:proofErr w:type="spellEnd"/>
+      <w:r>
+        <w:rPr>
+          <w:rFonts w:ascii="Menlo" w:hAnsi="Menlo" w:cs="Menlo"/>
+          <w:b/>
+          <w:bCs/>
+          <w:color w:val="9B2393"/>
+          <w:sz w:val="20"/>
+        </w:rPr>
+        <w:t>=</w:t>
+      </w:r>
+      <w:r>
+        <w:rPr>
+          <w:rFonts w:ascii="Menlo" w:hAnsi="Menlo" w:cs="Menlo"/>
+          <w:color w:val="C41A16"/>
+          <w:sz w:val="20"/>
+        </w:rPr>
+        <w:t>"</w:t>
+      </w:r>
+      <w:proofErr w:type="spellStart"/>
+      <w:r>
+        <w:rPr>
+          <w:rFonts w:ascii="Menlo" w:hAnsi="Menlo" w:cs="Menlo"/>
+          <w:color w:val="C41A16"/>
+          <w:sz w:val="20"/>
+        </w:rPr>
+        <w:t>GlycoCT</w:t>
+      </w:r>
+      <w:proofErr w:type="spellEnd"/>
+      <w:r>
+        <w:rPr>
+          <w:rFonts w:ascii="Menlo" w:hAnsi="Menlo" w:cs="Menlo"/>
+          <w:color w:val="C41A16"/>
+          <w:sz w:val="20"/>
+        </w:rPr>
+        <w:t>"</w:t>
+      </w:r>
+      <w:r>
+        <w:rPr>
+          <w:rFonts w:ascii="Menlo" w:hAnsi="Menlo" w:cs="Menlo"/>
+          <w:b/>
+          <w:bCs/>
+          <w:color w:val="9B2393"/>
+          <w:sz w:val="20"/>
+        </w:rPr>
+        <w:t>&gt;</w:t>
+      </w:r>
+    </w:p>
+    <w:p>
+      <w:pPr>
+        <w:tabs>
+          <w:tab w:val="left" w:pos="593"/>
+        </w:tabs>
+        <w:autoSpaceDE w:val="0"/>
+        <w:autoSpaceDN w:val="0"/>
+        <w:adjustRightInd w:val="0"/>
+        <w:ind w:left="1440"/>
+        <w:rPr>
+          <w:rFonts w:ascii="Menlo" w:hAnsi="Menlo" w:cs="Menlo"/>
+          <w:color w:val="000000"/>
+          <w:sz w:val="20"/>
+        </w:rPr>
+      </w:pPr>
+      <w:r>
+        <w:rPr>
+          <w:rFonts w:ascii="Menlo" w:hAnsi="Menlo" w:cs="Menlo"/>
+          <w:color w:val="000000"/>
+          <w:sz w:val="20"/>
+        </w:rPr>
+        <w:t xml:space="preserve">            </w:t>
+      </w:r>
+      <w:r>
+        <w:rPr>
+          <w:rFonts w:ascii="Menlo" w:hAnsi="Menlo" w:cs="Menlo"/>
+          <w:b/>
+          <w:bCs/>
+          <w:color w:val="9B2393"/>
+          <w:sz w:val="20"/>
+        </w:rPr>
+        <w:t>&lt;comment&gt;</w:t>
+      </w:r>
+      <w:r>
+        <w:rPr>
+          <w:rFonts w:ascii="Menlo" w:hAnsi="Menlo" w:cs="Menlo"/>
+          <w:color w:val="000000"/>
+          <w:sz w:val="20"/>
+        </w:rPr>
+        <w:t>CFG_V5.4</w:t>
+      </w:r>
+      <w:r>
+        <w:rPr>
+          <w:rFonts w:ascii="Menlo" w:hAnsi="Menlo" w:cs="Menlo"/>
+          <w:b/>
+          <w:bCs/>
+          <w:color w:val="9B2393"/>
+          <w:sz w:val="20"/>
+        </w:rPr>
+        <w:t>&lt;/comment&gt;</w:t>
+      </w:r>
+    </w:p>
+    <w:p>
+      <w:pPr>
+        <w:tabs>
+          <w:tab w:val="left" w:pos="593"/>
+        </w:tabs>
+        <w:autoSpaceDE w:val="0"/>
+        <w:autoSpaceDN w:val="0"/>
+        <w:adjustRightInd w:val="0"/>
+        <w:ind w:left="1440"/>
+        <w:rPr>
+          <w:rFonts w:ascii="Menlo" w:hAnsi="Menlo" w:cs="Menlo"/>
+          <w:color w:val="000000"/>
+          <w:sz w:val="20"/>
+        </w:rPr>
+      </w:pPr>
+      <w:r>
+        <w:rPr>
+          <w:rFonts w:ascii="Menlo" w:hAnsi="Menlo" w:cs="Menlo"/>
+          <w:color w:val="000000"/>
+          <w:sz w:val="20"/>
+        </w:rPr>
+        <w:t xml:space="preserve">            </w:t>
+      </w:r>
+      <w:r>
+        <w:rPr>
+          <w:rFonts w:ascii="Menlo" w:hAnsi="Menlo" w:cs="Menlo"/>
+          <w:b/>
+          <w:bCs/>
+          <w:color w:val="9B2393"/>
+          <w:sz w:val="20"/>
+        </w:rPr>
+        <w:t>&lt;</w:t>
+      </w:r>
+      <w:proofErr w:type="spellStart"/>
+      <w:r>
+        <w:rPr>
+          <w:rFonts w:ascii="Menlo" w:hAnsi="Menlo" w:cs="Menlo"/>
+          <w:b/>
+          <w:bCs/>
+          <w:color w:val="9B2393"/>
+          <w:sz w:val="20"/>
+        </w:rPr>
+        <w:t>Original_sequence</w:t>
+      </w:r>
+      <w:proofErr w:type="spellEnd"/>
+      <w:r>
+        <w:rPr>
+          <w:rFonts w:ascii="Menlo" w:hAnsi="Menlo" w:cs="Menlo"/>
+          <w:b/>
+          <w:bCs/>
+          <w:color w:val="9B2393"/>
+          <w:sz w:val="20"/>
+        </w:rPr>
+        <w:t>&gt;</w:t>
+      </w:r>
+      <w:r>
+        <w:rPr>
+          <w:rFonts w:ascii="Menlo" w:hAnsi="Menlo" w:cs="Menlo"/>
+          <w:color w:val="000000"/>
+          <w:sz w:val="20"/>
+        </w:rPr>
+        <w:t>MurNAcb1-4GlcNAcb-Sp10</w:t>
+      </w:r>
+      <w:r>
+        <w:rPr>
+          <w:rFonts w:ascii="Menlo" w:hAnsi="Menlo" w:cs="Menlo"/>
+          <w:b/>
+          <w:bCs/>
+          <w:color w:val="9B2393"/>
+          <w:sz w:val="20"/>
+        </w:rPr>
+        <w:t>&lt;/</w:t>
+      </w:r>
+      <w:proofErr w:type="spellStart"/>
+      <w:r>
+        <w:rPr>
+          <w:rFonts w:ascii="Menlo" w:hAnsi="Menlo" w:cs="Menlo"/>
+          <w:b/>
+          <w:bCs/>
+          <w:color w:val="9B2393"/>
+          <w:sz w:val="20"/>
+        </w:rPr>
+        <w:t>Original_sequence</w:t>
+      </w:r>
+      <w:proofErr w:type="spellEnd"/>
+      <w:r>
+        <w:rPr>
+          <w:rFonts w:ascii="Menlo" w:hAnsi="Menlo" w:cs="Menlo"/>
+          <w:b/>
+          <w:bCs/>
+          <w:color w:val="9B2393"/>
+          <w:sz w:val="20"/>
+        </w:rPr>
+        <w:t>&gt;</w:t>
+      </w:r>
+    </w:p>
+    <w:p>
+      <w:pPr>
+        <w:tabs>
+          <w:tab w:val="left" w:pos="593"/>
+        </w:tabs>
+        <w:autoSpaceDE w:val="0"/>
+        <w:autoSpaceDN w:val="0"/>
+        <w:adjustRightInd w:val="0"/>
+        <w:ind w:left="1440"/>
+        <w:rPr>
+          <w:rFonts w:ascii="Menlo" w:hAnsi="Menlo" w:cs="Menlo"/>
+          <w:color w:val="000000"/>
+          <w:sz w:val="20"/>
+        </w:rPr>
+      </w:pPr>
+      <w:r>
+        <w:rPr>
+          <w:rFonts w:ascii="Menlo" w:hAnsi="Menlo" w:cs="Menlo"/>
+          <w:color w:val="000000"/>
+          <w:sz w:val="20"/>
+        </w:rPr>
+        <w:t xml:space="preserve">            </w:t>
+      </w:r>
+      <w:r>
+        <w:rPr>
+          <w:rFonts w:ascii="Menlo" w:hAnsi="Menlo" w:cs="Menlo"/>
+          <w:b/>
+          <w:bCs/>
+          <w:color w:val="9B2393"/>
+          <w:sz w:val="20"/>
+        </w:rPr>
+        <w:t>&lt;</w:t>
+      </w:r>
+      <w:proofErr w:type="spellStart"/>
+      <w:r>
+        <w:rPr>
+          <w:rFonts w:ascii="Menlo" w:hAnsi="Menlo" w:cs="Menlo"/>
+          <w:b/>
+          <w:bCs/>
+          <w:color w:val="9B2393"/>
+          <w:sz w:val="20"/>
+        </w:rPr>
+        <w:t>probeMeta</w:t>
+      </w:r>
+      <w:proofErr w:type="spellEnd"/>
+      <w:r>
+        <w:rPr>
+          <w:rFonts w:ascii="Menlo" w:hAnsi="Menlo" w:cs="Menlo"/>
+          <w:b/>
+          <w:bCs/>
+          <w:color w:val="9B2393"/>
+          <w:sz w:val="20"/>
+        </w:rPr>
+        <w:t>/&gt;</w:t>
+      </w:r>
+    </w:p>
+    <w:p>
+      <w:pPr>
+        <w:tabs>
+          <w:tab w:val="left" w:pos="593"/>
+        </w:tabs>
+        <w:autoSpaceDE w:val="0"/>
+        <w:autoSpaceDN w:val="0"/>
+        <w:adjustRightInd w:val="0"/>
+        <w:ind w:left="1440"/>
+        <w:rPr>
+          <w:rFonts w:ascii="Menlo" w:hAnsi="Menlo" w:cs="Menlo"/>
+          <w:color w:val="000000"/>
+          <w:sz w:val="20"/>
+        </w:rPr>
+      </w:pPr>
+      <w:r>
+        <w:rPr>
+          <w:rFonts w:ascii="Menlo" w:hAnsi="Menlo" w:cs="Menlo"/>
+          <w:color w:val="000000"/>
+          <w:sz w:val="20"/>
+        </w:rPr>
+        <w:t xml:space="preserve">            </w:t>
+      </w:r>
+      <w:r>
+        <w:rPr>
+          <w:rFonts w:ascii="Menlo" w:hAnsi="Menlo" w:cs="Menlo"/>
+          <w:b/>
+          <w:bCs/>
+          <w:color w:val="9B2393"/>
+          <w:sz w:val="20"/>
+        </w:rPr>
+        <w:t>&lt;sequence&gt;</w:t>
+      </w:r>
+      <w:r>
+        <w:rPr>
+          <w:rFonts w:ascii="Menlo" w:hAnsi="Menlo" w:cs="Menlo"/>
+          <w:color w:val="000000"/>
+          <w:sz w:val="20"/>
+        </w:rPr>
+        <w:t>RES</w:t>
+      </w:r>
+    </w:p>
+    <w:p>
+      <w:pPr>
+        <w:tabs>
+          <w:tab w:val="left" w:pos="593"/>
+        </w:tabs>
+        <w:autoSpaceDE w:val="0"/>
+        <w:autoSpaceDN w:val="0"/>
+        <w:adjustRightInd w:val="0"/>
+        <w:ind w:left="1440"/>
+        <w:rPr>
+          <w:rFonts w:ascii="Menlo" w:hAnsi="Menlo" w:cs="Menlo"/>
+          <w:color w:val="000000"/>
+          <w:sz w:val="20"/>
+        </w:rPr>
+      </w:pPr>
+      <w:r>
+        <w:rPr>
+          <w:rFonts w:ascii="Menlo" w:hAnsi="Menlo" w:cs="Menlo"/>
+          <w:color w:val="000000"/>
+          <w:sz w:val="20"/>
+        </w:rPr>
+        <w:t>1</w:t>
+      </w:r>
+      <w:proofErr w:type="gramStart"/>
+      <w:r>
+        <w:rPr>
+          <w:rFonts w:ascii="Menlo" w:hAnsi="Menlo" w:cs="Menlo"/>
+          <w:color w:val="000000"/>
+          <w:sz w:val="20"/>
+        </w:rPr>
+        <w:t>b:b</w:t>
+      </w:r>
+      <w:proofErr w:type="gramEnd"/>
+      <w:r>
+        <w:rPr>
+          <w:rFonts w:ascii="Menlo" w:hAnsi="Menlo" w:cs="Menlo"/>
+          <w:color w:val="000000"/>
+          <w:sz w:val="20"/>
+        </w:rPr>
+        <w:t>-dglc-HEX-1:5</w:t>
+      </w:r>
+    </w:p>
+    <w:p>
+      <w:pPr>
+        <w:tabs>
+          <w:tab w:val="left" w:pos="593"/>
+        </w:tabs>
+        <w:autoSpaceDE w:val="0"/>
+        <w:autoSpaceDN w:val="0"/>
+        <w:adjustRightInd w:val="0"/>
+        <w:ind w:left="1440"/>
+        <w:rPr>
+          <w:rFonts w:ascii="Menlo" w:hAnsi="Menlo" w:cs="Menlo"/>
+          <w:color w:val="000000"/>
+          <w:sz w:val="20"/>
+        </w:rPr>
+      </w:pPr>
+      <w:r>
+        <w:rPr>
+          <w:rFonts w:ascii="Menlo" w:hAnsi="Menlo" w:cs="Menlo"/>
+          <w:color w:val="000000"/>
+          <w:sz w:val="20"/>
+        </w:rPr>
+        <w:t>2</w:t>
+      </w:r>
+      <w:proofErr w:type="gramStart"/>
+      <w:r>
+        <w:rPr>
+          <w:rFonts w:ascii="Menlo" w:hAnsi="Menlo" w:cs="Menlo"/>
+          <w:color w:val="000000"/>
+          <w:sz w:val="20"/>
+        </w:rPr>
+        <w:t>s:n</w:t>
+      </w:r>
+      <w:proofErr w:type="gramEnd"/>
+      <w:r>
+        <w:rPr>
+          <w:rFonts w:ascii="Menlo" w:hAnsi="Menlo" w:cs="Menlo"/>
+          <w:color w:val="000000"/>
+          <w:sz w:val="20"/>
+        </w:rPr>
+        <w:t>-acetyl</w:t>
+      </w:r>
+    </w:p>
+    <w:p>
+      <w:pPr>
+        <w:tabs>
+          <w:tab w:val="left" w:pos="593"/>
+        </w:tabs>
+        <w:autoSpaceDE w:val="0"/>
+        <w:autoSpaceDN w:val="0"/>
+        <w:adjustRightInd w:val="0"/>
+        <w:ind w:left="1440"/>
+        <w:rPr>
+          <w:rFonts w:ascii="Menlo" w:hAnsi="Menlo" w:cs="Menlo"/>
+          <w:color w:val="000000"/>
+          <w:sz w:val="20"/>
+        </w:rPr>
+      </w:pPr>
+      <w:r>
+        <w:rPr>
+          <w:rFonts w:ascii="Menlo" w:hAnsi="Menlo" w:cs="Menlo"/>
+          <w:color w:val="000000"/>
+          <w:sz w:val="20"/>
+        </w:rPr>
+        <w:t>3</w:t>
+      </w:r>
+      <w:proofErr w:type="gramStart"/>
+      <w:r>
+        <w:rPr>
+          <w:rFonts w:ascii="Menlo" w:hAnsi="Menlo" w:cs="Menlo"/>
+          <w:color w:val="000000"/>
+          <w:sz w:val="20"/>
+        </w:rPr>
+        <w:t>b:b</w:t>
+      </w:r>
+      <w:proofErr w:type="gramEnd"/>
+      <w:r>
+        <w:rPr>
+          <w:rFonts w:ascii="Menlo" w:hAnsi="Menlo" w:cs="Menlo"/>
+          <w:color w:val="000000"/>
+          <w:sz w:val="20"/>
+        </w:rPr>
+        <w:t>-dglc-HEX-1:5</w:t>
+      </w:r>
+    </w:p>
+    <w:p>
+      <w:pPr>
+        <w:tabs>
+          <w:tab w:val="left" w:pos="593"/>
+        </w:tabs>
+        <w:autoSpaceDE w:val="0"/>
+        <w:autoSpaceDN w:val="0"/>
+        <w:adjustRightInd w:val="0"/>
+        <w:ind w:left="1440"/>
+        <w:rPr>
+          <w:rFonts w:ascii="Menlo" w:hAnsi="Menlo" w:cs="Menlo"/>
+          <w:color w:val="000000"/>
+          <w:sz w:val="20"/>
+        </w:rPr>
+      </w:pPr>
+      <w:r>
+        <w:rPr>
+          <w:rFonts w:ascii="Menlo" w:hAnsi="Menlo" w:cs="Menlo"/>
+          <w:color w:val="000000"/>
+          <w:sz w:val="20"/>
+        </w:rPr>
+        <w:t>4</w:t>
+      </w:r>
+      <w:proofErr w:type="gramStart"/>
+      <w:r>
+        <w:rPr>
+          <w:rFonts w:ascii="Menlo" w:hAnsi="Menlo" w:cs="Menlo"/>
+          <w:color w:val="000000"/>
+          <w:sz w:val="20"/>
+        </w:rPr>
+        <w:t>s:n</w:t>
+      </w:r>
+      <w:proofErr w:type="gramEnd"/>
+      <w:r>
+        <w:rPr>
+          <w:rFonts w:ascii="Menlo" w:hAnsi="Menlo" w:cs="Menlo"/>
+          <w:color w:val="000000"/>
+          <w:sz w:val="20"/>
+        </w:rPr>
+        <w:t>-acetyl</w:t>
+      </w:r>
+    </w:p>
+    <w:p>
+      <w:pPr>
+        <w:tabs>
+          <w:tab w:val="left" w:pos="593"/>
+        </w:tabs>
+        <w:autoSpaceDE w:val="0"/>
+        <w:autoSpaceDN w:val="0"/>
+        <w:adjustRightInd w:val="0"/>
+        <w:ind w:left="1440"/>
+        <w:rPr>
+          <w:rFonts w:ascii="Menlo" w:hAnsi="Menlo" w:cs="Menlo"/>
+          <w:color w:val="000000"/>
+          <w:sz w:val="20"/>
+        </w:rPr>
+      </w:pPr>
+      <w:r>
+        <w:rPr>
+          <w:rFonts w:ascii="Menlo" w:hAnsi="Menlo" w:cs="Menlo"/>
+          <w:color w:val="000000"/>
+          <w:sz w:val="20"/>
+        </w:rPr>
+        <w:t>5s:(r)-carboxyethyl</w:t>
+      </w:r>
+    </w:p>
+    <w:p>
+      <w:pPr>
+        <w:tabs>
+          <w:tab w:val="left" w:pos="593"/>
+        </w:tabs>
+        <w:autoSpaceDE w:val="0"/>
+        <w:autoSpaceDN w:val="0"/>
+        <w:adjustRightInd w:val="0"/>
+        <w:ind w:left="1440"/>
+        <w:rPr>
+          <w:rFonts w:ascii="Menlo" w:hAnsi="Menlo" w:cs="Menlo"/>
+          <w:color w:val="000000"/>
+          <w:sz w:val="20"/>
+        </w:rPr>
+      </w:pPr>
+      <w:r>
+        <w:rPr>
+          <w:rFonts w:ascii="Menlo" w:hAnsi="Menlo" w:cs="Menlo"/>
+          <w:color w:val="000000"/>
+          <w:sz w:val="20"/>
+        </w:rPr>
+        <w:t>LIN</w:t>
+      </w:r>
+    </w:p>
+    <w:p>
+      <w:pPr>
+        <w:tabs>
+          <w:tab w:val="left" w:pos="593"/>
+        </w:tabs>
+        <w:autoSpaceDE w:val="0"/>
+        <w:autoSpaceDN w:val="0"/>
+        <w:adjustRightInd w:val="0"/>
+        <w:ind w:left="1440"/>
+        <w:rPr>
+          <w:rFonts w:ascii="Menlo" w:hAnsi="Menlo" w:cs="Menlo"/>
+          <w:color w:val="000000"/>
+          <w:sz w:val="20"/>
+        </w:rPr>
+      </w:pPr>
+      <w:r>
+        <w:rPr>
+          <w:rFonts w:ascii="Menlo" w:hAnsi="Menlo" w:cs="Menlo"/>
+          <w:color w:val="000000"/>
+          <w:sz w:val="20"/>
+        </w:rPr>
+        <w:t>1:1</w:t>
+      </w:r>
+      <w:proofErr w:type="gramStart"/>
+      <w:r>
+        <w:rPr>
+          <w:rFonts w:ascii="Menlo" w:hAnsi="Menlo" w:cs="Menlo"/>
+          <w:color w:val="000000"/>
+          <w:sz w:val="20"/>
+        </w:rPr>
+        <w:t>d(</w:t>
+      </w:r>
+      <w:proofErr w:type="gramEnd"/>
+      <w:r>
+        <w:rPr>
+          <w:rFonts w:ascii="Menlo" w:hAnsi="Menlo" w:cs="Menlo"/>
+          <w:color w:val="000000"/>
+          <w:sz w:val="20"/>
+        </w:rPr>
+        <w:t>2+1)2n</w:t>
+      </w:r>
+    </w:p>
+    <w:p>
+      <w:pPr>
+        <w:tabs>
+          <w:tab w:val="left" w:pos="593"/>
+        </w:tabs>
+        <w:autoSpaceDE w:val="0"/>
+        <w:autoSpaceDN w:val="0"/>
+        <w:adjustRightInd w:val="0"/>
+        <w:ind w:left="1440"/>
+        <w:rPr>
+          <w:rFonts w:ascii="Menlo" w:hAnsi="Menlo" w:cs="Menlo"/>
+          <w:color w:val="000000"/>
+          <w:sz w:val="20"/>
+        </w:rPr>
+      </w:pPr>
+      <w:r>
+        <w:rPr>
+          <w:rFonts w:ascii="Menlo" w:hAnsi="Menlo" w:cs="Menlo"/>
+          <w:color w:val="000000"/>
+          <w:sz w:val="20"/>
+        </w:rPr>
+        <w:t>2:1</w:t>
+      </w:r>
+      <w:proofErr w:type="gramStart"/>
+      <w:r>
+        <w:rPr>
+          <w:rFonts w:ascii="Menlo" w:hAnsi="Menlo" w:cs="Menlo"/>
+          <w:color w:val="000000"/>
+          <w:sz w:val="20"/>
+        </w:rPr>
+        <w:t>o(</w:t>
+      </w:r>
+      <w:proofErr w:type="gramEnd"/>
+      <w:r>
+        <w:rPr>
+          <w:rFonts w:ascii="Menlo" w:hAnsi="Menlo" w:cs="Menlo"/>
+          <w:color w:val="000000"/>
+          <w:sz w:val="20"/>
+        </w:rPr>
+        <w:t>4+1)3d</w:t>
+      </w:r>
+    </w:p>
+    <w:p>
+      <w:pPr>
+        <w:tabs>
+          <w:tab w:val="left" w:pos="593"/>
+        </w:tabs>
+        <w:autoSpaceDE w:val="0"/>
+        <w:autoSpaceDN w:val="0"/>
+        <w:adjustRightInd w:val="0"/>
+        <w:ind w:left="1440"/>
+        <w:rPr>
+          <w:rFonts w:ascii="Menlo" w:hAnsi="Menlo" w:cs="Menlo"/>
+          <w:color w:val="000000"/>
+          <w:sz w:val="20"/>
+        </w:rPr>
+      </w:pPr>
+      <w:r>
+        <w:rPr>
+          <w:rFonts w:ascii="Menlo" w:hAnsi="Menlo" w:cs="Menlo"/>
+          <w:color w:val="000000"/>
+          <w:sz w:val="20"/>
+        </w:rPr>
+        <w:t>3:3</w:t>
+      </w:r>
+      <w:proofErr w:type="gramStart"/>
+      <w:r>
+        <w:rPr>
+          <w:rFonts w:ascii="Menlo" w:hAnsi="Menlo" w:cs="Menlo"/>
+          <w:color w:val="000000"/>
+          <w:sz w:val="20"/>
+        </w:rPr>
+        <w:t>d(</w:t>
+      </w:r>
+      <w:proofErr w:type="gramEnd"/>
+      <w:r>
+        <w:rPr>
+          <w:rFonts w:ascii="Menlo" w:hAnsi="Menlo" w:cs="Menlo"/>
+          <w:color w:val="000000"/>
+          <w:sz w:val="20"/>
+        </w:rPr>
+        <w:t>2+1)4n</w:t>
+      </w:r>
+    </w:p>
+    <w:p>
+      <w:pPr>
+        <w:tabs>
+          <w:tab w:val="left" w:pos="593"/>
+        </w:tabs>
+        <w:autoSpaceDE w:val="0"/>
+        <w:autoSpaceDN w:val="0"/>
+        <w:adjustRightInd w:val="0"/>
+        <w:ind w:left="1440"/>
+        <w:rPr>
+          <w:rFonts w:ascii="Menlo" w:hAnsi="Menlo" w:cs="Menlo"/>
+          <w:color w:val="000000"/>
+          <w:sz w:val="20"/>
+        </w:rPr>
+      </w:pPr>
+      <w:r>
+        <w:rPr>
+          <w:rFonts w:ascii="Menlo" w:hAnsi="Menlo" w:cs="Menlo"/>
+          <w:color w:val="000000"/>
+          <w:sz w:val="20"/>
+        </w:rPr>
+        <w:t>4:3</w:t>
+      </w:r>
+      <w:proofErr w:type="gramStart"/>
+      <w:r>
+        <w:rPr>
+          <w:rFonts w:ascii="Menlo" w:hAnsi="Menlo" w:cs="Menlo"/>
+          <w:color w:val="000000"/>
+          <w:sz w:val="20"/>
+        </w:rPr>
+        <w:t>o(</w:t>
+      </w:r>
+      <w:proofErr w:type="gramEnd"/>
+      <w:r>
+        <w:rPr>
+          <w:rFonts w:ascii="Menlo" w:hAnsi="Menlo" w:cs="Menlo"/>
+          <w:color w:val="000000"/>
+          <w:sz w:val="20"/>
+        </w:rPr>
+        <w:t>3+1)5n</w:t>
+      </w:r>
+    </w:p>
+    <w:p>
+      <w:pPr>
+        <w:tabs>
+          <w:tab w:val="left" w:pos="593"/>
+        </w:tabs>
+        <w:autoSpaceDE w:val="0"/>
+        <w:autoSpaceDN w:val="0"/>
+        <w:adjustRightInd w:val="0"/>
+        <w:ind w:left="1440"/>
+        <w:rPr>
+          <w:rFonts w:ascii="Menlo" w:hAnsi="Menlo" w:cs="Menlo"/>
+          <w:color w:val="000000"/>
+          <w:sz w:val="20"/>
+        </w:rPr>
+      </w:pPr>
+      <w:r>
+        <w:rPr>
+          <w:rFonts w:ascii="Menlo" w:hAnsi="Menlo" w:cs="Menlo"/>
+          <w:b/>
+          <w:bCs/>
+          <w:color w:val="9B2393"/>
+          <w:sz w:val="20"/>
+        </w:rPr>
+        <w:t>&lt;/sequence&gt;</w:t>
+      </w:r>
+    </w:p>
+    <w:p>
+      <w:pPr>
+        <w:ind w:left="1440"/>
+        <w:rPr>
+          <w:sz w:val="21"/>
+        </w:rPr>
+      </w:pPr>
+      <w:r>
+        <w:rPr>
+          <w:rFonts w:ascii="Menlo" w:hAnsi="Menlo" w:cs="Menlo"/>
+          <w:color w:val="000000"/>
+          <w:sz w:val="20"/>
+        </w:rPr>
+        <w:t xml:space="preserve">        </w:t>
+      </w:r>
+      <w:r>
+        <w:rPr>
+          <w:rFonts w:ascii="Menlo" w:hAnsi="Menlo" w:cs="Menlo"/>
+          <w:b/>
+          <w:bCs/>
+          <w:color w:val="9B2393"/>
+          <w:sz w:val="20"/>
+        </w:rPr>
+        <w:t>&lt;/glycan&gt;</w:t>
+      </w:r>
+    </w:p>
+    <w:p>
+      <w:pPr>
+        <w:pStyle w:val="ListParagraph"/>
+        <w:numPr>
+          <w:ilvl w:val="0"/>
+          <w:numId w:val="1"/>
+        </w:numPr>
+        <w:rPr>
+          <w:b/>
+        </w:rPr>
+      </w:pPr>
+      <w:r>
+        <w:rPr>
+          <w:b/>
+        </w:rPr>
+        <w:t>GlcNAcb1-4-MDPLys</w:t>
+      </w:r>
+    </w:p>
+    <w:p>
+      <w:pPr>
+        <w:tabs>
+          <w:tab w:val="left" w:pos="593"/>
+        </w:tabs>
+        <w:autoSpaceDE w:val="0"/>
+        <w:autoSpaceDN w:val="0"/>
+        <w:adjustRightInd w:val="0"/>
+        <w:ind w:left="1440"/>
+        <w:rPr>
+          <w:rFonts w:ascii="Menlo" w:hAnsi="Menlo" w:cs="Menlo"/>
+          <w:color w:val="000000"/>
+          <w:sz w:val="20"/>
+        </w:rPr>
+      </w:pPr>
+      <w:r>
+        <w:rPr>
+          <w:rFonts w:ascii="Menlo" w:hAnsi="Menlo" w:cs="Menlo"/>
+          <w:b/>
+          <w:bCs/>
+          <w:color w:val="9B2393"/>
+          <w:sz w:val="20"/>
+        </w:rPr>
+        <w:t xml:space="preserve">&lt;glycan </w:t>
+      </w:r>
+      <w:r>
+        <w:rPr>
+          <w:rFonts w:ascii="Menlo" w:hAnsi="Menlo" w:cs="Menlo"/>
+          <w:color w:val="815F03"/>
+          <w:sz w:val="20"/>
+        </w:rPr>
+        <w:t>id</w:t>
+      </w:r>
+      <w:r>
+        <w:rPr>
+          <w:rFonts w:ascii="Menlo" w:hAnsi="Menlo" w:cs="Menlo"/>
+          <w:b/>
+          <w:bCs/>
+          <w:color w:val="9B2393"/>
+          <w:sz w:val="20"/>
+        </w:rPr>
+        <w:t>=</w:t>
+      </w:r>
+      <w:r>
+        <w:rPr>
+          <w:rFonts w:ascii="Menlo" w:hAnsi="Menlo" w:cs="Menlo"/>
+          <w:color w:val="C41A16"/>
+          <w:sz w:val="20"/>
+        </w:rPr>
+        <w:t>"422"</w:t>
+      </w:r>
+      <w:r>
+        <w:rPr>
+          <w:rFonts w:ascii="Menlo" w:hAnsi="Menlo" w:cs="Menlo"/>
+          <w:b/>
+          <w:bCs/>
+          <w:color w:val="9B2393"/>
+          <w:sz w:val="20"/>
+        </w:rPr>
+        <w:t xml:space="preserve"> </w:t>
+      </w:r>
+      <w:r>
+        <w:rPr>
+          <w:rFonts w:ascii="Menlo" w:hAnsi="Menlo" w:cs="Menlo"/>
+          <w:color w:val="815F03"/>
+          <w:sz w:val="20"/>
+        </w:rPr>
+        <w:t>name</w:t>
+      </w:r>
+      <w:r>
+        <w:rPr>
+          <w:rFonts w:ascii="Menlo" w:hAnsi="Menlo" w:cs="Menlo"/>
+          <w:b/>
+          <w:bCs/>
+          <w:color w:val="9B2393"/>
+          <w:sz w:val="20"/>
+        </w:rPr>
+        <w:t>=</w:t>
+      </w:r>
+      <w:r>
+        <w:rPr>
+          <w:rFonts w:ascii="Menlo" w:hAnsi="Menlo" w:cs="Menlo"/>
+          <w:color w:val="C41A16"/>
+          <w:sz w:val="20"/>
+        </w:rPr>
+        <w:t xml:space="preserve">"167 </w:t>
+      </w:r>
+      <w:proofErr w:type="spellStart"/>
+      <w:r>
+        <w:rPr>
+          <w:rFonts w:ascii="Menlo" w:hAnsi="Menlo" w:cs="Menlo"/>
+          <w:color w:val="C41A16"/>
+          <w:sz w:val="20"/>
+        </w:rPr>
+        <w:t>MD</w:t>
+      </w:r>
+      <w:r>
+        <w:rPr>
+          <w:rFonts w:ascii="Menlo" w:hAnsi="Menlo" w:cs="Menlo"/>
+          <w:color w:val="C41A16"/>
+          <w:sz w:val="20"/>
+        </w:rPr>
+        <w:t>P</w:t>
+      </w:r>
+      <w:r>
+        <w:rPr>
+          <w:rFonts w:ascii="Menlo" w:hAnsi="Menlo" w:cs="Menlo"/>
+          <w:color w:val="C41A16"/>
+          <w:sz w:val="20"/>
+        </w:rPr>
+        <w:t>Lys</w:t>
+      </w:r>
+      <w:proofErr w:type="spellEnd"/>
+      <w:r>
+        <w:rPr>
+          <w:rFonts w:ascii="Menlo" w:hAnsi="Menlo" w:cs="Menlo"/>
+          <w:color w:val="C41A16"/>
+          <w:sz w:val="20"/>
+        </w:rPr>
+        <w:t>"</w:t>
+      </w:r>
+      <w:r>
+        <w:rPr>
+          <w:rFonts w:ascii="Menlo" w:hAnsi="Menlo" w:cs="Menlo"/>
+          <w:b/>
+          <w:bCs/>
+          <w:color w:val="9B2393"/>
+          <w:sz w:val="20"/>
+        </w:rPr>
+        <w:t xml:space="preserve"> </w:t>
+      </w:r>
+      <w:proofErr w:type="spellStart"/>
+      <w:r>
+        <w:rPr>
+          <w:rFonts w:ascii="Menlo" w:hAnsi="Menlo" w:cs="Menlo"/>
+          <w:color w:val="815F03"/>
+          <w:sz w:val="20"/>
+        </w:rPr>
+        <w:t>Original_sequenceType</w:t>
+      </w:r>
+      <w:proofErr w:type="spellEnd"/>
+      <w:r>
+        <w:rPr>
+          <w:rFonts w:ascii="Menlo" w:hAnsi="Menlo" w:cs="Menlo"/>
+          <w:b/>
+          <w:bCs/>
+          <w:color w:val="9B2393"/>
+          <w:sz w:val="20"/>
+        </w:rPr>
+        <w:t>=</w:t>
+      </w:r>
+      <w:r>
+        <w:rPr>
+          <w:rFonts w:ascii="Menlo" w:hAnsi="Menlo" w:cs="Menlo"/>
+          <w:color w:val="C41A16"/>
+          <w:sz w:val="20"/>
+        </w:rPr>
+        <w:t>"CFG Internal"</w:t>
+      </w:r>
+      <w:r>
+        <w:rPr>
+          <w:rFonts w:ascii="Menlo" w:hAnsi="Menlo" w:cs="Menlo"/>
+          <w:b/>
+          <w:bCs/>
+          <w:color w:val="9B2393"/>
+          <w:sz w:val="20"/>
+        </w:rPr>
+        <w:t xml:space="preserve"> </w:t>
+      </w:r>
+      <w:proofErr w:type="spellStart"/>
+      <w:r>
+        <w:rPr>
+          <w:rFonts w:ascii="Menlo" w:hAnsi="Menlo" w:cs="Menlo"/>
+          <w:color w:val="815F03"/>
+          <w:sz w:val="20"/>
+        </w:rPr>
+        <w:t>sequenceType</w:t>
+      </w:r>
+      <w:proofErr w:type="spellEnd"/>
+      <w:r>
+        <w:rPr>
+          <w:rFonts w:ascii="Menlo" w:hAnsi="Menlo" w:cs="Menlo"/>
+          <w:b/>
+          <w:bCs/>
+          <w:color w:val="9B2393"/>
+          <w:sz w:val="20"/>
+        </w:rPr>
+        <w:t>=</w:t>
+      </w:r>
+      <w:r>
+        <w:rPr>
+          <w:rFonts w:ascii="Menlo" w:hAnsi="Menlo" w:cs="Menlo"/>
+          <w:color w:val="C41A16"/>
+          <w:sz w:val="20"/>
+        </w:rPr>
+        <w:t>"</w:t>
+      </w:r>
+      <w:proofErr w:type="spellStart"/>
+      <w:r>
+        <w:rPr>
+          <w:rFonts w:ascii="Menlo" w:hAnsi="Menlo" w:cs="Menlo"/>
+          <w:color w:val="C41A16"/>
+          <w:sz w:val="20"/>
+        </w:rPr>
+        <w:t>GlycoCT</w:t>
+      </w:r>
+      <w:proofErr w:type="spellEnd"/>
+      <w:r>
+        <w:rPr>
+          <w:rFonts w:ascii="Menlo" w:hAnsi="Menlo" w:cs="Menlo"/>
+          <w:color w:val="C41A16"/>
+          <w:sz w:val="20"/>
+        </w:rPr>
+        <w:t>"</w:t>
+      </w:r>
+      <w:r>
+        <w:rPr>
+          <w:rFonts w:ascii="Menlo" w:hAnsi="Menlo" w:cs="Menlo"/>
+          <w:b/>
+          <w:bCs/>
+          <w:color w:val="9B2393"/>
+          <w:sz w:val="20"/>
+        </w:rPr>
+        <w:t>&gt;</w:t>
+      </w:r>
+    </w:p>
+    <w:p>
+      <w:pPr>
+        <w:tabs>
+          <w:tab w:val="left" w:pos="593"/>
+        </w:tabs>
+        <w:autoSpaceDE w:val="0"/>
+        <w:autoSpaceDN w:val="0"/>
+        <w:adjustRightInd w:val="0"/>
+        <w:ind w:left="1440"/>
+        <w:rPr>
+          <w:rFonts w:ascii="Menlo" w:hAnsi="Menlo" w:cs="Menlo"/>
+          <w:color w:val="000000"/>
+          <w:sz w:val="20"/>
+        </w:rPr>
+      </w:pPr>
+      <w:r>
+        <w:rPr>
+          <w:rFonts w:ascii="Menlo" w:hAnsi="Menlo" w:cs="Menlo"/>
+          <w:color w:val="000000"/>
+          <w:sz w:val="20"/>
+        </w:rPr>
+        <w:t xml:space="preserve">            </w:t>
+      </w:r>
+      <w:r>
+        <w:rPr>
+          <w:rFonts w:ascii="Menlo" w:hAnsi="Menlo" w:cs="Menlo"/>
+          <w:b/>
+          <w:bCs/>
+          <w:color w:val="9B2393"/>
+          <w:sz w:val="20"/>
+        </w:rPr>
+        <w:t>&lt;comment&gt;</w:t>
+      </w:r>
+      <w:r>
+        <w:rPr>
+          <w:rFonts w:ascii="Menlo" w:hAnsi="Menlo" w:cs="Menlo"/>
+          <w:color w:val="000000"/>
+          <w:sz w:val="20"/>
+        </w:rPr>
+        <w:t>CFG_V4.1</w:t>
+      </w:r>
+      <w:r>
+        <w:rPr>
+          <w:rFonts w:ascii="Menlo" w:hAnsi="Menlo" w:cs="Menlo"/>
+          <w:b/>
+          <w:bCs/>
+          <w:color w:val="9B2393"/>
+          <w:sz w:val="20"/>
+        </w:rPr>
+        <w:t>&lt;/comment&gt;</w:t>
+      </w:r>
+    </w:p>
+    <w:p>
+      <w:pPr>
+        <w:tabs>
+          <w:tab w:val="left" w:pos="593"/>
+        </w:tabs>
+        <w:autoSpaceDE w:val="0"/>
+        <w:autoSpaceDN w:val="0"/>
+        <w:adjustRightInd w:val="0"/>
+        <w:ind w:left="1440"/>
+        <w:rPr>
+          <w:rFonts w:ascii="Menlo" w:hAnsi="Menlo" w:cs="Menlo"/>
+          <w:color w:val="000000"/>
+          <w:sz w:val="20"/>
+        </w:rPr>
+      </w:pPr>
+      <w:r>
+        <w:rPr>
+          <w:rFonts w:ascii="Menlo" w:hAnsi="Menlo" w:cs="Menlo"/>
+          <w:color w:val="000000"/>
+          <w:sz w:val="20"/>
+        </w:rPr>
+        <w:t xml:space="preserve">            </w:t>
+      </w:r>
+      <w:r>
+        <w:rPr>
+          <w:rFonts w:ascii="Menlo" w:hAnsi="Menlo" w:cs="Menlo"/>
+          <w:b/>
+          <w:bCs/>
+          <w:color w:val="9B2393"/>
+          <w:sz w:val="20"/>
+        </w:rPr>
+        <w:t>&lt;</w:t>
+      </w:r>
+      <w:proofErr w:type="spellStart"/>
+      <w:r>
+        <w:rPr>
+          <w:rFonts w:ascii="Menlo" w:hAnsi="Menlo" w:cs="Menlo"/>
+          <w:b/>
+          <w:bCs/>
+          <w:color w:val="9B2393"/>
+          <w:sz w:val="20"/>
+        </w:rPr>
+        <w:t>Original_sequence</w:t>
+      </w:r>
+      <w:proofErr w:type="spellEnd"/>
+      <w:r>
+        <w:rPr>
+          <w:rFonts w:ascii="Menlo" w:hAnsi="Menlo" w:cs="Menlo"/>
+          <w:b/>
+          <w:bCs/>
+          <w:color w:val="9B2393"/>
+          <w:sz w:val="20"/>
+        </w:rPr>
+        <w:t>&gt;</w:t>
+      </w:r>
+      <w:r>
+        <w:rPr>
+          <w:rFonts w:ascii="Menlo" w:hAnsi="Menlo" w:cs="Menlo"/>
+          <w:color w:val="000000"/>
+          <w:sz w:val="20"/>
+        </w:rPr>
+        <w:t>GlcNAcb1-4-MDPLys</w:t>
+      </w:r>
+      <w:r>
+        <w:rPr>
+          <w:rFonts w:ascii="Menlo" w:hAnsi="Menlo" w:cs="Menlo"/>
+          <w:b/>
+          <w:bCs/>
+          <w:color w:val="9B2393"/>
+          <w:sz w:val="20"/>
+        </w:rPr>
+        <w:t>&lt;/</w:t>
+      </w:r>
+      <w:proofErr w:type="spellStart"/>
+      <w:r>
+        <w:rPr>
+          <w:rFonts w:ascii="Menlo" w:hAnsi="Menlo" w:cs="Menlo"/>
+          <w:b/>
+          <w:bCs/>
+          <w:color w:val="9B2393"/>
+          <w:sz w:val="20"/>
+        </w:rPr>
+        <w:t>Original_sequence</w:t>
+      </w:r>
+      <w:proofErr w:type="spellEnd"/>
+      <w:r>
+        <w:rPr>
+          <w:rFonts w:ascii="Menlo" w:hAnsi="Menlo" w:cs="Menlo"/>
+          <w:b/>
+          <w:bCs/>
+          <w:color w:val="9B2393"/>
+          <w:sz w:val="20"/>
+        </w:rPr>
+        <w:t>&gt;</w:t>
+      </w:r>
+    </w:p>
+    <w:p>
+      <w:pPr>
+        <w:tabs>
+          <w:tab w:val="left" w:pos="593"/>
+        </w:tabs>
+        <w:autoSpaceDE w:val="0"/>
+        <w:autoSpaceDN w:val="0"/>
+        <w:adjustRightInd w:val="0"/>
+        <w:ind w:left="1440"/>
+        <w:rPr>
+          <w:rFonts w:ascii="Menlo" w:hAnsi="Menlo" w:cs="Menlo"/>
+          <w:color w:val="000000"/>
+          <w:sz w:val="20"/>
+        </w:rPr>
+      </w:pPr>
+      <w:r>
+        <w:rPr>
+          <w:rFonts w:ascii="Menlo" w:hAnsi="Menlo" w:cs="Menlo"/>
+          <w:color w:val="000000"/>
+          <w:sz w:val="20"/>
+        </w:rPr>
+        <w:t xml:space="preserve">            </w:t>
+      </w:r>
+      <w:r>
+        <w:rPr>
+          <w:rFonts w:ascii="Menlo" w:hAnsi="Menlo" w:cs="Menlo"/>
+          <w:b/>
+          <w:bCs/>
+          <w:color w:val="9B2393"/>
+          <w:sz w:val="20"/>
+        </w:rPr>
+        <w:t>&lt;</w:t>
+      </w:r>
+      <w:proofErr w:type="spellStart"/>
+      <w:r>
+        <w:rPr>
+          <w:rFonts w:ascii="Menlo" w:hAnsi="Menlo" w:cs="Menlo"/>
+          <w:b/>
+          <w:bCs/>
+          <w:color w:val="9B2393"/>
+          <w:sz w:val="20"/>
+        </w:rPr>
+        <w:t>probeMeta</w:t>
+      </w:r>
+      <w:proofErr w:type="spellEnd"/>
+      <w:r>
+        <w:rPr>
+          <w:rFonts w:ascii="Menlo" w:hAnsi="Menlo" w:cs="Menlo"/>
+          <w:b/>
+          <w:bCs/>
+          <w:color w:val="9B2393"/>
+          <w:sz w:val="20"/>
+        </w:rPr>
+        <w:t>/&gt;</w:t>
+      </w:r>
+    </w:p>
+    <w:p>
+      <w:pPr>
+        <w:tabs>
+          <w:tab w:val="left" w:pos="593"/>
+        </w:tabs>
+        <w:autoSpaceDE w:val="0"/>
+        <w:autoSpaceDN w:val="0"/>
+        <w:adjustRightInd w:val="0"/>
+        <w:ind w:left="1440"/>
+        <w:rPr>
+          <w:rFonts w:ascii="Menlo" w:hAnsi="Menlo" w:cs="Menlo"/>
+          <w:color w:val="000000"/>
+          <w:sz w:val="20"/>
+        </w:rPr>
+      </w:pPr>
+      <w:r>
+        <w:rPr>
+          <w:rFonts w:ascii="Menlo" w:hAnsi="Menlo" w:cs="Menlo"/>
+          <w:color w:val="000000"/>
+          <w:sz w:val="20"/>
+        </w:rPr>
+        <w:t xml:space="preserve">            </w:t>
+      </w:r>
+      <w:r>
+        <w:rPr>
+          <w:rFonts w:ascii="Menlo" w:hAnsi="Menlo" w:cs="Menlo"/>
+          <w:b/>
+          <w:bCs/>
+          <w:color w:val="9B2393"/>
+          <w:sz w:val="20"/>
+        </w:rPr>
+        <w:t>&lt;sequence&gt;</w:t>
+      </w:r>
+      <w:r>
+        <w:rPr>
+          <w:rFonts w:ascii="Menlo" w:hAnsi="Menlo" w:cs="Menlo"/>
+          <w:color w:val="000000"/>
+          <w:sz w:val="20"/>
+        </w:rPr>
+        <w:t>RES</w:t>
+      </w:r>
+    </w:p>
+    <w:p>
+      <w:pPr>
+        <w:tabs>
+          <w:tab w:val="left" w:pos="593"/>
+        </w:tabs>
+        <w:autoSpaceDE w:val="0"/>
+        <w:autoSpaceDN w:val="0"/>
+        <w:adjustRightInd w:val="0"/>
+        <w:ind w:left="1440"/>
+        <w:rPr>
+          <w:rFonts w:ascii="Menlo" w:hAnsi="Menlo" w:cs="Menlo"/>
+          <w:color w:val="000000"/>
+          <w:sz w:val="20"/>
+        </w:rPr>
+      </w:pPr>
+      <w:r>
+        <w:rPr>
+          <w:rFonts w:ascii="Menlo" w:hAnsi="Menlo" w:cs="Menlo"/>
+          <w:color w:val="000000"/>
+          <w:sz w:val="20"/>
+        </w:rPr>
+        <w:t>1</w:t>
+      </w:r>
+      <w:proofErr w:type="gramStart"/>
+      <w:r>
+        <w:rPr>
+          <w:rFonts w:ascii="Menlo" w:hAnsi="Menlo" w:cs="Menlo"/>
+          <w:color w:val="000000"/>
+          <w:sz w:val="20"/>
+        </w:rPr>
+        <w:t>b:b</w:t>
+      </w:r>
+      <w:proofErr w:type="gramEnd"/>
+      <w:r>
+        <w:rPr>
+          <w:rFonts w:ascii="Menlo" w:hAnsi="Menlo" w:cs="Menlo"/>
+          <w:color w:val="000000"/>
+          <w:sz w:val="20"/>
+        </w:rPr>
+        <w:t>-dglc-HEX-1:5</w:t>
+      </w:r>
+    </w:p>
+    <w:p>
+      <w:pPr>
+        <w:tabs>
+          <w:tab w:val="left" w:pos="593"/>
+        </w:tabs>
+        <w:autoSpaceDE w:val="0"/>
+        <w:autoSpaceDN w:val="0"/>
+        <w:adjustRightInd w:val="0"/>
+        <w:ind w:left="1440"/>
+        <w:rPr>
+          <w:rFonts w:ascii="Menlo" w:hAnsi="Menlo" w:cs="Menlo"/>
+          <w:color w:val="000000"/>
+          <w:sz w:val="20"/>
+        </w:rPr>
+      </w:pPr>
+      <w:r>
+        <w:rPr>
+          <w:rFonts w:ascii="Menlo" w:hAnsi="Menlo" w:cs="Menlo"/>
+          <w:color w:val="000000"/>
+          <w:sz w:val="20"/>
+        </w:rPr>
+        <w:t>2</w:t>
+      </w:r>
+      <w:proofErr w:type="gramStart"/>
+      <w:r>
+        <w:rPr>
+          <w:rFonts w:ascii="Menlo" w:hAnsi="Menlo" w:cs="Menlo"/>
+          <w:color w:val="000000"/>
+          <w:sz w:val="20"/>
+        </w:rPr>
+        <w:t>s:n</w:t>
+      </w:r>
+      <w:proofErr w:type="gramEnd"/>
+      <w:r>
+        <w:rPr>
+          <w:rFonts w:ascii="Menlo" w:hAnsi="Menlo" w:cs="Menlo"/>
+          <w:color w:val="000000"/>
+          <w:sz w:val="20"/>
+        </w:rPr>
+        <w:t>-acetyl</w:t>
+      </w:r>
+    </w:p>
+    <w:p>
+      <w:pPr>
+        <w:tabs>
+          <w:tab w:val="left" w:pos="593"/>
+        </w:tabs>
+        <w:autoSpaceDE w:val="0"/>
+        <w:autoSpaceDN w:val="0"/>
+        <w:adjustRightInd w:val="0"/>
+        <w:ind w:left="1440"/>
+        <w:rPr>
+          <w:rFonts w:ascii="Menlo" w:hAnsi="Menlo" w:cs="Menlo"/>
+          <w:color w:val="000000"/>
+          <w:sz w:val="20"/>
+        </w:rPr>
+      </w:pPr>
+      <w:r>
+        <w:rPr>
+          <w:rFonts w:ascii="Menlo" w:hAnsi="Menlo" w:cs="Menlo"/>
+          <w:color w:val="000000"/>
+          <w:sz w:val="20"/>
+        </w:rPr>
+        <w:t>3s:(r)-carboxyethyl</w:t>
+      </w:r>
+    </w:p>
+    <w:p>
+      <w:pPr>
+        <w:tabs>
+          <w:tab w:val="left" w:pos="593"/>
+        </w:tabs>
+        <w:autoSpaceDE w:val="0"/>
+        <w:autoSpaceDN w:val="0"/>
+        <w:adjustRightInd w:val="0"/>
+        <w:ind w:left="1440"/>
+        <w:rPr>
+          <w:rFonts w:ascii="Menlo" w:hAnsi="Menlo" w:cs="Menlo"/>
+          <w:color w:val="000000"/>
+          <w:sz w:val="20"/>
+        </w:rPr>
+      </w:pPr>
+      <w:r>
+        <w:rPr>
+          <w:rFonts w:ascii="Menlo" w:hAnsi="Menlo" w:cs="Menlo"/>
+          <w:color w:val="000000"/>
+          <w:sz w:val="20"/>
+        </w:rPr>
+        <w:t>4</w:t>
+      </w:r>
+      <w:proofErr w:type="gramStart"/>
+      <w:r>
+        <w:rPr>
+          <w:rFonts w:ascii="Menlo" w:hAnsi="Menlo" w:cs="Menlo"/>
+          <w:color w:val="000000"/>
+          <w:sz w:val="20"/>
+        </w:rPr>
+        <w:t>b:b</w:t>
+      </w:r>
+      <w:proofErr w:type="gramEnd"/>
+      <w:r>
+        <w:rPr>
+          <w:rFonts w:ascii="Menlo" w:hAnsi="Menlo" w:cs="Menlo"/>
+          <w:color w:val="000000"/>
+          <w:sz w:val="20"/>
+        </w:rPr>
+        <w:t>-dglc-HEX-1:5</w:t>
+      </w:r>
+    </w:p>
+    <w:p>
+      <w:pPr>
+        <w:tabs>
+          <w:tab w:val="left" w:pos="593"/>
+        </w:tabs>
+        <w:autoSpaceDE w:val="0"/>
+        <w:autoSpaceDN w:val="0"/>
+        <w:adjustRightInd w:val="0"/>
+        <w:ind w:left="1440"/>
+        <w:rPr>
+          <w:rFonts w:ascii="Menlo" w:hAnsi="Menlo" w:cs="Menlo"/>
+          <w:color w:val="000000"/>
+          <w:sz w:val="20"/>
+        </w:rPr>
+      </w:pPr>
+      <w:r>
+        <w:rPr>
+          <w:rFonts w:ascii="Menlo" w:hAnsi="Menlo" w:cs="Menlo"/>
+          <w:color w:val="000000"/>
+          <w:sz w:val="20"/>
+        </w:rPr>
+        <w:t>5</w:t>
+      </w:r>
+      <w:proofErr w:type="gramStart"/>
+      <w:r>
+        <w:rPr>
+          <w:rFonts w:ascii="Menlo" w:hAnsi="Menlo" w:cs="Menlo"/>
+          <w:color w:val="000000"/>
+          <w:sz w:val="20"/>
+        </w:rPr>
+        <w:t>s:n</w:t>
+      </w:r>
+      <w:proofErr w:type="gramEnd"/>
+      <w:r>
+        <w:rPr>
+          <w:rFonts w:ascii="Menlo" w:hAnsi="Menlo" w:cs="Menlo"/>
+          <w:color w:val="000000"/>
+          <w:sz w:val="20"/>
+        </w:rPr>
+        <w:t>-acetyl</w:t>
+      </w:r>
+    </w:p>
+    <w:p>
+      <w:pPr>
+        <w:tabs>
+          <w:tab w:val="left" w:pos="593"/>
+        </w:tabs>
+        <w:autoSpaceDE w:val="0"/>
+        <w:autoSpaceDN w:val="0"/>
+        <w:adjustRightInd w:val="0"/>
+        <w:ind w:left="1440"/>
+        <w:rPr>
+          <w:rFonts w:ascii="Menlo" w:hAnsi="Menlo" w:cs="Menlo"/>
+          <w:color w:val="000000"/>
+          <w:sz w:val="20"/>
+        </w:rPr>
+      </w:pPr>
+      <w:r>
+        <w:rPr>
+          <w:rFonts w:ascii="Menlo" w:hAnsi="Menlo" w:cs="Menlo"/>
+          <w:color w:val="000000"/>
+          <w:sz w:val="20"/>
+        </w:rPr>
+        <w:t>LIN</w:t>
+      </w:r>
+    </w:p>
+    <w:p>
+      <w:pPr>
+        <w:tabs>
+          <w:tab w:val="left" w:pos="593"/>
+        </w:tabs>
+        <w:autoSpaceDE w:val="0"/>
+        <w:autoSpaceDN w:val="0"/>
+        <w:adjustRightInd w:val="0"/>
+        <w:ind w:left="1440"/>
+        <w:rPr>
+          <w:rFonts w:ascii="Menlo" w:hAnsi="Menlo" w:cs="Menlo"/>
+          <w:color w:val="000000"/>
+          <w:sz w:val="20"/>
+        </w:rPr>
+      </w:pPr>
+      <w:r>
+        <w:rPr>
+          <w:rFonts w:ascii="Menlo" w:hAnsi="Menlo" w:cs="Menlo"/>
+          <w:color w:val="000000"/>
+          <w:sz w:val="20"/>
+        </w:rPr>
+        <w:t>1:1</w:t>
+      </w:r>
+      <w:proofErr w:type="gramStart"/>
+      <w:r>
+        <w:rPr>
+          <w:rFonts w:ascii="Menlo" w:hAnsi="Menlo" w:cs="Menlo"/>
+          <w:color w:val="000000"/>
+          <w:sz w:val="20"/>
+        </w:rPr>
+        <w:t>d(</w:t>
+      </w:r>
+      <w:proofErr w:type="gramEnd"/>
+      <w:r>
+        <w:rPr>
+          <w:rFonts w:ascii="Menlo" w:hAnsi="Menlo" w:cs="Menlo"/>
+          <w:color w:val="000000"/>
+          <w:sz w:val="20"/>
+        </w:rPr>
+        <w:t>2+1)2n</w:t>
+      </w:r>
+    </w:p>
+    <w:p>
+      <w:pPr>
+        <w:tabs>
+          <w:tab w:val="left" w:pos="593"/>
+        </w:tabs>
+        <w:autoSpaceDE w:val="0"/>
+        <w:autoSpaceDN w:val="0"/>
+        <w:adjustRightInd w:val="0"/>
+        <w:ind w:left="1440"/>
+        <w:rPr>
+          <w:rFonts w:ascii="Menlo" w:hAnsi="Menlo" w:cs="Menlo"/>
+          <w:color w:val="000000"/>
+          <w:sz w:val="20"/>
+        </w:rPr>
+      </w:pPr>
+      <w:r>
+        <w:rPr>
+          <w:rFonts w:ascii="Menlo" w:hAnsi="Menlo" w:cs="Menlo"/>
+          <w:color w:val="000000"/>
+          <w:sz w:val="20"/>
+        </w:rPr>
+        <w:t>2:1</w:t>
+      </w:r>
+      <w:proofErr w:type="gramStart"/>
+      <w:r>
+        <w:rPr>
+          <w:rFonts w:ascii="Menlo" w:hAnsi="Menlo" w:cs="Menlo"/>
+          <w:color w:val="000000"/>
+          <w:sz w:val="20"/>
+        </w:rPr>
+        <w:t>o(</w:t>
+      </w:r>
+      <w:proofErr w:type="gramEnd"/>
+      <w:r>
+        <w:rPr>
+          <w:rFonts w:ascii="Menlo" w:hAnsi="Menlo" w:cs="Menlo"/>
+          <w:color w:val="000000"/>
+          <w:sz w:val="20"/>
+        </w:rPr>
+        <w:t>3+1)3n</w:t>
+      </w:r>
+    </w:p>
+    <w:p>
+      <w:pPr>
+        <w:tabs>
+          <w:tab w:val="left" w:pos="593"/>
+        </w:tabs>
+        <w:autoSpaceDE w:val="0"/>
+        <w:autoSpaceDN w:val="0"/>
+        <w:adjustRightInd w:val="0"/>
+        <w:ind w:left="1440"/>
+        <w:rPr>
+          <w:rFonts w:ascii="Menlo" w:hAnsi="Menlo" w:cs="Menlo"/>
+          <w:color w:val="000000"/>
+          <w:sz w:val="20"/>
+        </w:rPr>
+      </w:pPr>
+      <w:r>
+        <w:rPr>
+          <w:rFonts w:ascii="Menlo" w:hAnsi="Menlo" w:cs="Menlo"/>
+          <w:color w:val="000000"/>
+          <w:sz w:val="20"/>
+        </w:rPr>
+        <w:t>3:1</w:t>
+      </w:r>
+      <w:proofErr w:type="gramStart"/>
+      <w:r>
+        <w:rPr>
+          <w:rFonts w:ascii="Menlo" w:hAnsi="Menlo" w:cs="Menlo"/>
+          <w:color w:val="000000"/>
+          <w:sz w:val="20"/>
+        </w:rPr>
+        <w:t>d(</w:t>
+      </w:r>
+      <w:proofErr w:type="gramEnd"/>
+      <w:r>
+        <w:rPr>
+          <w:rFonts w:ascii="Menlo" w:hAnsi="Menlo" w:cs="Menlo"/>
+          <w:color w:val="000000"/>
+          <w:sz w:val="20"/>
+        </w:rPr>
+        <w:t>4+1)4o</w:t>
+      </w:r>
+    </w:p>
+    <w:p>
+      <w:pPr>
+        <w:tabs>
+          <w:tab w:val="left" w:pos="593"/>
+        </w:tabs>
+        <w:autoSpaceDE w:val="0"/>
+        <w:autoSpaceDN w:val="0"/>
+        <w:adjustRightInd w:val="0"/>
+        <w:ind w:left="1440"/>
+        <w:rPr>
+          <w:rFonts w:ascii="Menlo" w:hAnsi="Menlo" w:cs="Menlo"/>
+          <w:color w:val="000000"/>
+          <w:sz w:val="20"/>
+        </w:rPr>
+      </w:pPr>
+      <w:r>
+        <w:rPr>
+          <w:rFonts w:ascii="Menlo" w:hAnsi="Menlo" w:cs="Menlo"/>
+          <w:color w:val="000000"/>
+          <w:sz w:val="20"/>
+        </w:rPr>
+        <w:t>4:4</w:t>
+      </w:r>
+      <w:proofErr w:type="gramStart"/>
+      <w:r>
+        <w:rPr>
+          <w:rFonts w:ascii="Menlo" w:hAnsi="Menlo" w:cs="Menlo"/>
+          <w:color w:val="000000"/>
+          <w:sz w:val="20"/>
+        </w:rPr>
+        <w:t>d(</w:t>
+      </w:r>
+      <w:proofErr w:type="gramEnd"/>
+      <w:r>
+        <w:rPr>
+          <w:rFonts w:ascii="Menlo" w:hAnsi="Menlo" w:cs="Menlo"/>
+          <w:color w:val="000000"/>
+          <w:sz w:val="20"/>
+        </w:rPr>
+        <w:t>2+1)5n</w:t>
+      </w:r>
+    </w:p>
+    <w:p>
+      <w:pPr>
+        <w:tabs>
+          <w:tab w:val="left" w:pos="593"/>
+        </w:tabs>
+        <w:autoSpaceDE w:val="0"/>
+        <w:autoSpaceDN w:val="0"/>
+        <w:adjustRightInd w:val="0"/>
+        <w:ind w:left="1440"/>
+        <w:rPr>
+          <w:rFonts w:ascii="Menlo" w:hAnsi="Menlo" w:cs="Menlo"/>
+          <w:color w:val="000000"/>
+          <w:sz w:val="20"/>
+        </w:rPr>
+      </w:pPr>
+      <w:r>
+        <w:rPr>
+          <w:rFonts w:ascii="Menlo" w:hAnsi="Menlo" w:cs="Menlo"/>
+          <w:b/>
+          <w:bCs/>
+          <w:color w:val="9B2393"/>
+          <w:sz w:val="20"/>
+        </w:rPr>
+        <w:t>&lt;/sequence&gt;</w:t>
+      </w:r>
+    </w:p>
+    <w:p>
+      <w:pPr>
+        <w:ind w:left="1440"/>
+        <w:rPr>
+          <w:rFonts w:ascii="Menlo" w:hAnsi="Menlo" w:cs="Menlo"/>
+          <w:b/>
+          <w:bCs/>
+          <w:color w:val="9B2393"/>
+          <w:sz w:val="20"/>
+        </w:rPr>
+      </w:pPr>
+      <w:r>
+        <w:rPr>
+          <w:rFonts w:ascii="Menlo" w:hAnsi="Menlo" w:cs="Menlo"/>
+          <w:color w:val="000000"/>
+          <w:sz w:val="20"/>
+        </w:rPr>
+        <w:t xml:space="preserve">        </w:t>
+      </w:r>
+      <w:r>
+        <w:rPr>
+          <w:rFonts w:ascii="Menlo" w:hAnsi="Menlo" w:cs="Menlo"/>
+          <w:b/>
+          <w:bCs/>
+          <w:color w:val="9B2393"/>
+          <w:sz w:val="20"/>
+        </w:rPr>
+        <w:t>&lt;/glycan&gt;</w:t>
+      </w:r>
+    </w:p>
+    <w:p/>
+    <w:p/>
+    <w:p>
+      <w:pPr>
         <w:pStyle w:val="Heading2"/>
       </w:pPr>
       <w:r>
@@ -1590,7 +4083,33 @@
       </w:r>
       <w:proofErr w:type="spellEnd"/>
       <w:r>
-        <w:t xml:space="preserve"> data (from scratch) is to upload the slide layouts from “cfg_lib.xml” file (using the frontend). You need to choose “add multiple slide layouts” in </w:t>
+        <w:t xml:space="preserve"> data (from scratch) is to upload the slide layouts from “cfg_lib.xml” </w:t>
+      </w:r>
+      <w:r>
+        <w:t>(</w:t>
+      </w:r>
+      <w:proofErr w:type="spellStart"/>
+      <w:r>
+        <w:t>glygen</w:t>
+      </w:r>
+      <w:proofErr w:type="spellEnd"/>
+      <w:r>
+        <w:t xml:space="preserve">-test-files repository in </w:t>
+      </w:r>
+      <w:proofErr w:type="spellStart"/>
+      <w:r>
+        <w:t>Github</w:t>
+      </w:r>
+      <w:proofErr w:type="spellEnd"/>
+      <w:r>
+        <w:t xml:space="preserve">) </w:t>
+      </w:r>
+      <w:r>
+        <w:t xml:space="preserve">file (using the frontend). You need to choose “add </w:t>
+      </w:r>
+      <w:r>
+        <w:lastRenderedPageBreak/>
+        <w:t xml:space="preserve">multiple slide layouts” in </w:t>
       </w:r>
       <w:proofErr w:type="spellStart"/>
       <w:r>
@@ -1601,14 +4120,47 @@
         <w:t xml:space="preserve"> page and upload cfg_lib.xml file. After clicking submit, you need to choose the slide layout to upload. </w:t>
       </w:r>
       <w:r>
-        <w:lastRenderedPageBreak/>
-        <w:t>Since we currently have metadata and parsers for CFG 5.2 version, upload that one. Once the process is finished, you should see all glycans (530)/linkers (22)/features (609)/block layouts (32) and the slide layout in “contribute” section. If, for some reason, there is an error adding one of the block layouts, then delete the slide layout and upload again. The missing block layout should be added this time (this happens due to 183 Sp8 glycan which cannot be used as a base type glycan – works the second time since there is already another base glycan with the same sequence (8 Sp8 Alditol Version)).</w:t>
+        <w:t>If you select CFG 5.2</w:t>
+      </w:r>
+      <w:r>
+        <w:t>, you should see all glycans (53</w:t>
+      </w:r>
+      <w:r>
+        <w:t>0</w:t>
+      </w:r>
+      <w:r>
+        <w:t>)/linkers (22)/features (609)/block layouts (32) and the slide layout in “contribute” section. If, for some reason, there is an error adding one of the block layouts, then delete the slide layout and upload again. The missing block layout should be added this time (this happens due to 183 Sp8 glycan which cannot be used as a base type glycan – works the second time since there is already another base glycan with the same sequence (8 Sp8 Alditol Version)).</w:t>
       </w:r>
     </w:p>
     <w:p/>
     <w:p>
       <w:r>
-        <w:t xml:space="preserve">The next step is to load the metadata tables to the </w:t>
+        <w:t xml:space="preserve">The next step is to create the printed slides and the required slide metadata manually using the web frontend. The printed slide names should follow this pattern: </w:t>
+      </w:r>
+      <w:proofErr w:type="spellStart"/>
+      <w:r>
+        <w:t>CFGx.yPrintedSlide</w:t>
+      </w:r>
+      <w:proofErr w:type="spellEnd"/>
+      <w:r>
+        <w:t xml:space="preserve"> where </w:t>
+      </w:r>
+      <w:proofErr w:type="spellStart"/>
+      <w:r>
+        <w:t>x.y</w:t>
+      </w:r>
+      <w:proofErr w:type="spellEnd"/>
+      <w:r>
+        <w:t xml:space="preserve"> is the version such as 5.2, 5.1 etc. There is one extra printed slide that needs to be created for the second variation of version 5.1, which should be named as CFG5.1v2PrintedSlide and needs to use CFG_5.1v2 slide layout. This variation uses a different version of glycan “561 Sp0” and some of the 5.1 processed files use this variation and some use the original version of the glycan.</w:t>
+      </w:r>
+    </w:p>
+    <w:p/>
+    <w:p>
+      <w:r>
+        <w:t>Another</w:t>
+      </w:r>
+      <w:r>
+        <w:t xml:space="preserve"> step is to load the metadata tables to the </w:t>
       </w:r>
       <w:proofErr w:type="spellStart"/>
       <w:r>
@@ -1624,7 +4176,15 @@
       </w:r>
       <w:proofErr w:type="spellEnd"/>
       <w:r>
-        <w:t xml:space="preserve"> docker or the server’s). The metadata information can be found in “cfg5.2.sql” in the top-level folder of the backend application. </w:t>
+        <w:t xml:space="preserve"> docker or the server’s). The metadata information can be found in “</w:t>
+      </w:r>
+      <w:proofErr w:type="spellStart"/>
+      <w:r>
+        <w:t>cfg.sql</w:t>
+      </w:r>
+      <w:proofErr w:type="spellEnd"/>
+      <w:r>
+        <w:t xml:space="preserve">” in the top-level folder of the backend application. </w:t>
       </w:r>
       <w:r>
         <w:t>Put this file into your &lt;home&gt;/</w:t>
@@ -1663,7 +4223,10 @@
       </w:r>
       <w:proofErr w:type="spellStart"/>
       <w:r>
-        <w:t>isql</w:t>
+        <w:t>pl</w:t>
+      </w:r>
+      <w:r>
+        <w:t>sql</w:t>
       </w:r>
       <w:proofErr w:type="spellEnd"/>
       <w:r>
@@ -1717,14 +4280,25 @@
       </w:r>
       <w:proofErr w:type="spellEnd"/>
       <w:r>
-        <w:t>/data/cfg5.2.sql</w:t>
-      </w:r>
+        <w:t>/data/</w:t>
+      </w:r>
+      <w:proofErr w:type="spellStart"/>
+      <w:r>
+        <w:t>cfg.sql</w:t>
+      </w:r>
+      <w:proofErr w:type="spellEnd"/>
       <w:proofErr w:type="gramEnd"/>
     </w:p>
     <w:p/>
     <w:p>
       <w:r>
-        <w:t xml:space="preserve">This should load the tables required for CFG5.2 metadata to the </w:t>
+        <w:t>This should load the tables required for CFG</w:t>
+      </w:r>
+      <w:r>
+        <w:t xml:space="preserve"> </w:t>
+      </w:r>
+      <w:r>
+        <w:t xml:space="preserve">metadata to the </w:t>
       </w:r>
       <w:proofErr w:type="spellStart"/>
       <w:r>
@@ -1740,7 +4314,7 @@
       <w:r>
         <w:t>The final step is to run the application located in the “java client” (</w:t>
       </w:r>
-      <w:hyperlink r:id="rId8" w:history="1">
+      <w:hyperlink r:id="rId9" w:history="1">
         <w:r>
           <w:rPr>
             <w:rStyle w:val="Hyperlink"/>
@@ -1866,6 +4440,7 @@
         <w:pStyle w:val="Heading2"/>
       </w:pPr>
       <w:r>
+        <w:lastRenderedPageBreak/>
         <w:t>I</w:t>
       </w:r>
       <w:r>
@@ -1883,23 +4458,11 @@
       </w:r>
       <w:proofErr w:type="gramEnd"/>
       <w:r>
-        <w:t>.array.logging.filter</w:t>
-      </w:r>
-      <w:r>
-        <w:t>.</w:t>
-      </w:r>
-      <w:r>
-        <w:t>GlygenRequestAndResponseLoggingFilter</w:t>
-      </w:r>
-      <w:r>
-        <w:t>). If the response is logged, it is consumed and closed and the client cannot access it anymore.</w:t>
+        <w:t>.array.logging.filter.GlygenRequestAndResponseLoggingFilter). If the response is logged, it is consumed and closed and the client cannot access it anymore.</w:t>
       </w:r>
     </w:p>
     <w:p/>
-    <w:p>
-      <w:bookmarkStart w:id="0" w:name="_GoBack"/>
-      <w:bookmarkEnd w:id="0"/>
-    </w:p>
+    <w:p/>
     <w:sectPr>
       <w:pgSz w:w="12240" w:h="15840"/>
       <w:pgMar w:top="1440" w:right="1440" w:bottom="1440" w:left="1440" w:header="720" w:footer="720" w:gutter="0"/>
@@ -1908,6 +4471,126 @@
     </w:sectPr>
   </w:body>
 </w:document>
+</file>
+
+<file path=word/numbering.xml><?xml version="1.0" encoding="utf-8"?>
+<w:numbering xmlns:wpc="http://schemas.microsoft.com/office/word/2010/wordprocessingCanvas" xmlns:cx="http://schemas.microsoft.com/office/drawing/2014/chartex" xmlns:cx1="http://schemas.microsoft.com/office/drawing/2015/9/8/chartex" xmlns:cx2="http://schemas.microsoft.com/office/drawing/2015/10/21/chartex" xmlns:cx3="http://schemas.microsoft.com/office/drawing/2016/5/9/chartex" xmlns:cx4="http://schemas.microsoft.com/office/drawing/2016/5/10/chartex" xmlns:cx5="http://schemas.microsoft.com/office/drawing/2016/5/11/chartex" xmlns:cx6="http://schemas.microsoft.com/office/drawing/2016/5/12/chartex" xmlns:cx7="http://schemas.microsoft.com/office/drawing/2016/5/13/chartex" xmlns:cx8="http://schemas.microsoft.com/office/drawing/2016/5/14/chartex" xmlns:mc="http://schemas.openxmlformats.org/markup-compatibility/2006" xmlns:aink="http://schemas.microsoft.com/office/drawing/2016/ink" xmlns:am3d="http://schemas.microsoft.com/office/drawing/2017/model3d" xmlns:o="urn:schemas-microsoft-com:office:office" xmlns:r="http://schemas.openxmlformats.org/officeDocument/2006/relationships" xmlns:m="http://schemas.openxmlformats.org/officeDocument/2006/math" xmlns:v="urn:schemas-microsoft-com:vml" xmlns:wp14="http://schemas.microsoft.com/office/word/2010/wordprocessingDrawing" xmlns:wp="http://schemas.openxmlformats.org/drawingml/2006/wordprocessingDrawing" xmlns:w10="urn:schemas-microsoft-com:office:word" xmlns:w="http://schemas.openxmlformats.org/wordprocessingml/2006/main" xmlns:w14="http://schemas.microsoft.com/office/word/2010/wordml" xmlns:w15="http://schemas.microsoft.com/office/word/2012/wordml" xmlns:w16cid="http://schemas.microsoft.com/office/word/2016/wordml/cid" xmlns:w16se="http://schemas.microsoft.com/office/word/2015/wordml/symex" xmlns:wpg="http://schemas.microsoft.com/office/word/2010/wordprocessingGroup" xmlns:wpi="http://schemas.microsoft.com/office/word/2010/wordprocessingInk" xmlns:wne="http://schemas.microsoft.com/office/word/2006/wordml" xmlns:wps="http://schemas.microsoft.com/office/word/2010/wordprocessingShape" mc:Ignorable="w14 w15 w16se w16cid wp14">
+  <w:abstractNum w:abstractNumId="0" w15:restartNumberingAfterBreak="0">
+    <w:nsid w:val="31385EBC"/>
+    <w:multiLevelType w:val="hybridMultilevel"/>
+    <w:tmpl w:val="A0D6D28E"/>
+    <w:lvl w:ilvl="0" w:tplc="4F8624F8">
+      <w:numFmt w:val="bullet"/>
+      <w:lvlText w:val="-"/>
+      <w:lvlJc w:val="left"/>
+      <w:pPr>
+        <w:ind w:left="720" w:hanging="360"/>
+      </w:pPr>
+      <w:rPr>
+        <w:rFonts w:ascii="Calibri" w:eastAsiaTheme="minorHAnsi" w:hAnsi="Calibri" w:cs="Calibri" w:hint="default"/>
+      </w:rPr>
+    </w:lvl>
+    <w:lvl w:ilvl="1" w:tplc="04090003">
+      <w:start w:val="1"/>
+      <w:numFmt w:val="bullet"/>
+      <w:lvlText w:val="o"/>
+      <w:lvlJc w:val="left"/>
+      <w:pPr>
+        <w:ind w:left="1440" w:hanging="360"/>
+      </w:pPr>
+      <w:rPr>
+        <w:rFonts w:ascii="Courier New" w:hAnsi="Courier New" w:cs="Courier New" w:hint="default"/>
+      </w:rPr>
+    </w:lvl>
+    <w:lvl w:ilvl="2" w:tplc="04090005" w:tentative="1">
+      <w:start w:val="1"/>
+      <w:numFmt w:val="bullet"/>
+      <w:lvlText w:val=""/>
+      <w:lvlJc w:val="left"/>
+      <w:pPr>
+        <w:ind w:left="2160" w:hanging="360"/>
+      </w:pPr>
+      <w:rPr>
+        <w:rFonts w:ascii="Wingdings" w:hAnsi="Wingdings" w:hint="default"/>
+      </w:rPr>
+    </w:lvl>
+    <w:lvl w:ilvl="3" w:tplc="04090001" w:tentative="1">
+      <w:start w:val="1"/>
+      <w:numFmt w:val="bullet"/>
+      <w:lvlText w:val=""/>
+      <w:lvlJc w:val="left"/>
+      <w:pPr>
+        <w:ind w:left="2880" w:hanging="360"/>
+      </w:pPr>
+      <w:rPr>
+        <w:rFonts w:ascii="Symbol" w:hAnsi="Symbol" w:hint="default"/>
+      </w:rPr>
+    </w:lvl>
+    <w:lvl w:ilvl="4" w:tplc="04090003" w:tentative="1">
+      <w:start w:val="1"/>
+      <w:numFmt w:val="bullet"/>
+      <w:lvlText w:val="o"/>
+      <w:lvlJc w:val="left"/>
+      <w:pPr>
+        <w:ind w:left="3600" w:hanging="360"/>
+      </w:pPr>
+      <w:rPr>
+        <w:rFonts w:ascii="Courier New" w:hAnsi="Courier New" w:cs="Courier New" w:hint="default"/>
+      </w:rPr>
+    </w:lvl>
+    <w:lvl w:ilvl="5" w:tplc="04090005" w:tentative="1">
+      <w:start w:val="1"/>
+      <w:numFmt w:val="bullet"/>
+      <w:lvlText w:val=""/>
+      <w:lvlJc w:val="left"/>
+      <w:pPr>
+        <w:ind w:left="4320" w:hanging="360"/>
+      </w:pPr>
+      <w:rPr>
+        <w:rFonts w:ascii="Wingdings" w:hAnsi="Wingdings" w:hint="default"/>
+      </w:rPr>
+    </w:lvl>
+    <w:lvl w:ilvl="6" w:tplc="04090001" w:tentative="1">
+      <w:start w:val="1"/>
+      <w:numFmt w:val="bullet"/>
+      <w:lvlText w:val=""/>
+      <w:lvlJc w:val="left"/>
+      <w:pPr>
+        <w:ind w:left="5040" w:hanging="360"/>
+      </w:pPr>
+      <w:rPr>
+        <w:rFonts w:ascii="Symbol" w:hAnsi="Symbol" w:hint="default"/>
+      </w:rPr>
+    </w:lvl>
+    <w:lvl w:ilvl="7" w:tplc="04090003" w:tentative="1">
+      <w:start w:val="1"/>
+      <w:numFmt w:val="bullet"/>
+      <w:lvlText w:val="o"/>
+      <w:lvlJc w:val="left"/>
+      <w:pPr>
+        <w:ind w:left="5760" w:hanging="360"/>
+      </w:pPr>
+      <w:rPr>
+        <w:rFonts w:ascii="Courier New" w:hAnsi="Courier New" w:cs="Courier New" w:hint="default"/>
+      </w:rPr>
+    </w:lvl>
+    <w:lvl w:ilvl="8" w:tplc="04090005" w:tentative="1">
+      <w:start w:val="1"/>
+      <w:numFmt w:val="bullet"/>
+      <w:lvlText w:val=""/>
+      <w:lvlJc w:val="left"/>
+      <w:pPr>
+        <w:ind w:left="6480" w:hanging="360"/>
+      </w:pPr>
+      <w:rPr>
+        <w:rFonts w:ascii="Wingdings" w:hAnsi="Wingdings" w:hint="default"/>
+      </w:rPr>
+    </w:lvl>
+  </w:abstractNum>
+  <w:num w:numId="1">
+    <w:abstractNumId w:val="0"/>
+  </w:num>
+</w:numbering>
 </file>
 
 <file path=word/styles.xml><?xml version="1.0" encoding="utf-8"?>
@@ -2349,6 +5032,7 @@
   <w:style w:type="character" w:default="1" w:styleId="DefaultParagraphFont">
     <w:name w:val="Default Paragraph Font"/>
     <w:uiPriority w:val="1"/>
+    <w:semiHidden/>
     <w:unhideWhenUsed/>
   </w:style>
   <w:style w:type="table" w:default="1" w:styleId="TableNormal">
@@ -2418,6 +5102,17 @@
       <w:color w:val="605E5C"/>
       <w:shd w:val="clear" w:color="auto" w:fill="E1DFDD"/>
     </w:rPr>
+  </w:style>
+  <w:style w:type="paragraph" w:styleId="ListParagraph">
+    <w:name w:val="List Paragraph"/>
+    <w:basedOn w:val="Normal"/>
+    <w:uiPriority w:val="34"/>
+    <w:qFormat/>
+    <w:rsid w:val="009C23EC"/>
+    <w:pPr>
+      <w:ind w:left="720"/>
+      <w:contextualSpacing/>
+    </w:pPr>
   </w:style>
 </w:styles>
 </file>

</xml_diff>